<commit_message>
added tooltips to markers on map
</commit_message>
<xml_diff>
--- a/doc/ÜK318 Dokumentation.docx
+++ b/doc/ÜK318 Dokumentation.docx
@@ -82,7 +82,7 @@
                                   <w:rPr>
                                     <w:lang w:val="de-DE"/>
                                   </w:rPr>
-                                  <w:t>Datum</w:t>
+                                  <w:t>09.02.22</w:t>
                                 </w:r>
                               </w:p>
                             </w:txbxContent>
@@ -111,7 +111,7 @@
                     <v:stroke joinstyle="miter"/>
                     <v:path gradientshapeok="t" o:connecttype="rect"/>
                   </v:shapetype>
-                  <v:shape id="Textfeld 5" o:spid="_x0000_s1026" type="#_x0000_t202" style="position:absolute;margin-left:391.85pt;margin-top:-51.45pt;width:88.5pt;height:24pt;z-index:251595776;visibility:visible;mso-wrap-style:square;mso-width-percent:0;mso-height-percent:0;mso-wrap-distance-left:9pt;mso-wrap-distance-top:0;mso-wrap-distance-right:9pt;mso-wrap-distance-bottom:0;mso-position-horizontal:absolute;mso-position-horizontal-relative:text;mso-position-vertical:absolute;mso-position-vertical-relative:text;mso-width-percent:0;mso-height-percent:0;mso-width-relative:margin;mso-height-relative:margin;v-text-anchor:top" o:gfxdata="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" filled="f" stroked="f" strokeweight=".5pt">
+                  <v:shape id="Textfeld 5" o:spid="_x0000_s1026" type="#_x0000_t202" style="position:absolute;margin-left:391.85pt;margin-top:-51.45pt;width:88.5pt;height:24pt;z-index:251595776;visibility:visible;mso-wrap-style:square;mso-width-percent:0;mso-height-percent:0;mso-wrap-distance-left:9pt;mso-wrap-distance-top:0;mso-wrap-distance-right:9pt;mso-wrap-distance-bottom:0;mso-position-horizontal:absolute;mso-position-horizontal-relative:text;mso-position-vertical:absolute;mso-position-vertical-relative:text;mso-width-percent:0;mso-height-percent:0;mso-width-relative:margin;mso-height-relative:margin;v-text-anchor:top" o:gfxdata="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" filled="f" stroked="f" strokeweight=".5pt">
                     <v:textbox>
                       <w:txbxContent>
                         <w:p>
@@ -125,7 +125,7 @@
                             <w:rPr>
                               <w:lang w:val="de-DE"/>
                             </w:rPr>
-                            <w:t>Datum</w:t>
+                            <w:t>09.02.22</w:t>
                           </w:r>
                         </w:p>
                       </w:txbxContent>
@@ -188,7 +188,21 @@
                                     <w:sz w:val="24"/>
                                     <w:szCs w:val="24"/>
                                   </w:rPr>
-                                  <w:t>Florin Rüedi</w:t>
+                                  <w:t>Leo</w:t>
+                                </w:r>
+                                <w:r>
+                                  <w:rPr>
+                                    <w:sz w:val="24"/>
+                                    <w:szCs w:val="24"/>
+                                  </w:rPr>
+                                  <w:t xml:space="preserve"> </w:t>
+                                </w:r>
+                                <w:r>
+                                  <w:rPr>
+                                    <w:sz w:val="24"/>
+                                    <w:szCs w:val="24"/>
+                                  </w:rPr>
+                                  <w:t>Haas</w:t>
                                 </w:r>
                               </w:p>
                               <w:p>
@@ -222,11 +236,7 @@
               </mc:Choice>
               <mc:Fallback>
                 <w:pict>
-                  <v:shapetype w14:anchorId="4CD26FB8" id="_x0000_t202" coordsize="21600,21600" o:spt="202" path="m,l,21600r21600,l21600,xe">
-                    <v:stroke joinstyle="miter"/>
-                    <v:path gradientshapeok="t" o:connecttype="rect"/>
-                  </v:shapetype>
-                  <v:shape id="Textfeld 29" o:spid="_x0000_s1027" type="#_x0000_t202" style="position:absolute;margin-left:391.7pt;margin-top:7.65pt;width:88.5pt;height:66.1pt;z-index:251664384;visibility:visible;mso-wrap-style:square;mso-width-percent:0;mso-height-percent:0;mso-wrap-distance-left:9pt;mso-wrap-distance-top:0;mso-wrap-distance-right:9pt;mso-wrap-distance-bottom:0;mso-position-horizontal:absolute;mso-position-horizontal-relative:text;mso-position-vertical:absolute;mso-position-vertical-relative:text;mso-width-percent:0;mso-height-percent:0;mso-width-relative:margin;mso-height-relative:margin;v-text-anchor:top" o:gfxdata="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" filled="f" stroked="f" strokeweight=".5pt">
+                  <v:shape w14:anchorId="4CD26FB8" id="Textfeld 29" o:spid="_x0000_s1027" type="#_x0000_t202" style="position:absolute;margin-left:391.7pt;margin-top:7.65pt;width:88.5pt;height:66.1pt;z-index:251664384;visibility:visible;mso-wrap-style:square;mso-width-percent:0;mso-height-percent:0;mso-wrap-distance-left:9pt;mso-wrap-distance-top:0;mso-wrap-distance-right:9pt;mso-wrap-distance-bottom:0;mso-position-horizontal:absolute;mso-position-horizontal-relative:text;mso-position-vertical:absolute;mso-position-vertical-relative:text;mso-width-percent:0;mso-height-percent:0;mso-width-relative:margin;mso-height-relative:margin;v-text-anchor:top" o:gfxdata="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" filled="f" stroked="f" strokeweight=".5pt">
                     <v:textbox>
                       <w:txbxContent>
                         <w:p>
@@ -242,7 +252,21 @@
                               <w:sz w:val="24"/>
                               <w:szCs w:val="24"/>
                             </w:rPr>
-                            <w:t>Florin Rüedi</w:t>
+                            <w:t>Leo</w:t>
+                          </w:r>
+                          <w:r>
+                            <w:rPr>
+                              <w:sz w:val="24"/>
+                              <w:szCs w:val="24"/>
+                            </w:rPr>
+                            <w:t xml:space="preserve"> </w:t>
+                          </w:r>
+                          <w:r>
+                            <w:rPr>
+                              <w:sz w:val="24"/>
+                              <w:szCs w:val="24"/>
+                            </w:rPr>
+                            <w:t>Haas</w:t>
                           </w:r>
                         </w:p>
                         <w:p>
@@ -442,7 +466,7 @@
                                   <w:rPr>
                                     <w:lang w:val="de-DE"/>
                                   </w:rPr>
-                                  <w:t>Projektarbeit</w:t>
+                                  <w:t>Fahrplan-App</w:t>
                                 </w:r>
                               </w:p>
                             </w:txbxContent>
@@ -482,7 +506,7 @@
                             <w:rPr>
                               <w:lang w:val="de-DE"/>
                             </w:rPr>
-                            <w:t>Projektarbeit</w:t>
+                            <w:t>Fahrplan-App</w:t>
                           </w:r>
                         </w:p>
                       </w:txbxContent>
@@ -572,6 +596,13 @@
                                   </w:rPr>
                                   <w:t>ÜK 318</w:t>
                                 </w:r>
+                                <w:r>
+                                  <w:rPr>
+                                    <w:rStyle w:val="TitelZchn"/>
+                                    <w:lang w:val="de-DE"/>
+                                  </w:rPr>
+                                  <w:t xml:space="preserve"> Projektarbeit</w:t>
+                                </w:r>
                               </w:p>
                               <w:p>
                                 <w:pPr>
@@ -616,6 +647,13 @@
                               <w:lang w:val="de-DE"/>
                             </w:rPr>
                             <w:t>ÜK 318</w:t>
+                          </w:r>
+                          <w:r>
+                            <w:rPr>
+                              <w:rStyle w:val="TitelZchn"/>
+                              <w:lang w:val="de-DE"/>
+                            </w:rPr>
+                            <w:t xml:space="preserve"> Projektarbeit</w:t>
                           </w:r>
                         </w:p>
                         <w:p>
@@ -694,9 +732,15 @@
         </w:p>
         <w:p>
           <w:pPr>
-            <w:spacing w:line="360" w:lineRule="auto"/>
+            <w:pStyle w:val="Verzeichnis1"/>
+            <w:tabs>
+              <w:tab w:val="left" w:pos="440"/>
+              <w:tab w:val="right" w:leader="dot" w:pos="9062"/>
+            </w:tabs>
             <w:rPr>
-              <w:color w:val="000000" w:themeColor="text1"/>
+              <w:rFonts w:eastAsiaTheme="minorEastAsia"/>
+              <w:noProof/>
+              <w:lang w:val="de-DE" w:eastAsia="de-DE"/>
             </w:rPr>
           </w:pPr>
           <w:r>
@@ -717,16 +761,860 @@
             </w:rPr>
             <w:fldChar w:fldCharType="separate"/>
           </w:r>
-          <w:r>
+          <w:hyperlink w:anchor="_Toc95205379" w:history="1">
+            <w:r>
+              <w:rPr>
+                <w:rStyle w:val="Hyperlink"/>
+                <w:noProof/>
+              </w:rPr>
+              <w:t>1</w:t>
+            </w:r>
+            <w:r>
+              <w:rPr>
+                <w:rFonts w:eastAsiaTheme="minorEastAsia"/>
+                <w:noProof/>
+                <w:lang w:val="de-DE" w:eastAsia="de-DE"/>
+              </w:rPr>
+              <w:tab/>
+            </w:r>
+            <w:r>
+              <w:rPr>
+                <w:rStyle w:val="Hyperlink"/>
+                <w:noProof/>
+              </w:rPr>
+              <w:t>Einleitung</w:t>
+            </w:r>
+            <w:r>
+              <w:rPr>
+                <w:noProof/>
+                <w:webHidden/>
+              </w:rPr>
+              <w:tab/>
+            </w:r>
+            <w:r>
+              <w:rPr>
+                <w:noProof/>
+                <w:webHidden/>
+              </w:rPr>
+              <w:fldChar w:fldCharType="begin"/>
+            </w:r>
+            <w:r>
+              <w:rPr>
+                <w:noProof/>
+                <w:webHidden/>
+              </w:rPr>
+              <w:instrText xml:space="preserve"> PAGEREF _Toc95205379 \h </w:instrText>
+            </w:r>
+            <w:r>
+              <w:rPr>
+                <w:noProof/>
+                <w:webHidden/>
+              </w:rPr>
+            </w:r>
+            <w:r>
+              <w:rPr>
+                <w:noProof/>
+                <w:webHidden/>
+              </w:rPr>
+              <w:fldChar w:fldCharType="separate"/>
+            </w:r>
+            <w:r>
+              <w:rPr>
+                <w:noProof/>
+                <w:webHidden/>
+              </w:rPr>
+              <w:t>2</w:t>
+            </w:r>
+            <w:r>
+              <w:rPr>
+                <w:noProof/>
+                <w:webHidden/>
+              </w:rPr>
+              <w:fldChar w:fldCharType="end"/>
+            </w:r>
+          </w:hyperlink>
+        </w:p>
+        <w:p>
+          <w:pPr>
+            <w:pStyle w:val="Verzeichnis1"/>
+            <w:tabs>
+              <w:tab w:val="left" w:pos="440"/>
+              <w:tab w:val="right" w:leader="dot" w:pos="9062"/>
+            </w:tabs>
             <w:rPr>
-              <w:b/>
-              <w:bCs/>
+              <w:rFonts w:eastAsiaTheme="minorEastAsia"/>
               <w:noProof/>
+              <w:lang w:val="de-DE" w:eastAsia="de-DE"/>
+            </w:rPr>
+          </w:pPr>
+          <w:hyperlink w:anchor="_Toc95205380" w:history="1">
+            <w:r>
+              <w:rPr>
+                <w:rStyle w:val="Hyperlink"/>
+                <w:noProof/>
+              </w:rPr>
+              <w:t>2</w:t>
+            </w:r>
+            <w:r>
+              <w:rPr>
+                <w:rFonts w:eastAsiaTheme="minorEastAsia"/>
+                <w:noProof/>
+                <w:lang w:val="de-DE" w:eastAsia="de-DE"/>
+              </w:rPr>
+              <w:tab/>
+            </w:r>
+            <w:r>
+              <w:rPr>
+                <w:rStyle w:val="Hyperlink"/>
+                <w:noProof/>
+              </w:rPr>
+              <w:t>Softwaremängel</w:t>
+            </w:r>
+            <w:r>
+              <w:rPr>
+                <w:noProof/>
+                <w:webHidden/>
+              </w:rPr>
+              <w:tab/>
+            </w:r>
+            <w:r>
+              <w:rPr>
+                <w:noProof/>
+                <w:webHidden/>
+              </w:rPr>
+              <w:fldChar w:fldCharType="begin"/>
+            </w:r>
+            <w:r>
+              <w:rPr>
+                <w:noProof/>
+                <w:webHidden/>
+              </w:rPr>
+              <w:instrText xml:space="preserve"> PAGEREF _Toc95205380 \h </w:instrText>
+            </w:r>
+            <w:r>
+              <w:rPr>
+                <w:noProof/>
+                <w:webHidden/>
+              </w:rPr>
+            </w:r>
+            <w:r>
+              <w:rPr>
+                <w:noProof/>
+                <w:webHidden/>
+              </w:rPr>
+              <w:fldChar w:fldCharType="separate"/>
+            </w:r>
+            <w:r>
+              <w:rPr>
+                <w:noProof/>
+                <w:webHidden/>
+              </w:rPr>
+              <w:t>2</w:t>
+            </w:r>
+            <w:r>
+              <w:rPr>
+                <w:noProof/>
+                <w:webHidden/>
+              </w:rPr>
+              <w:fldChar w:fldCharType="end"/>
+            </w:r>
+          </w:hyperlink>
+        </w:p>
+        <w:p>
+          <w:pPr>
+            <w:pStyle w:val="Verzeichnis1"/>
+            <w:tabs>
+              <w:tab w:val="left" w:pos="440"/>
+              <w:tab w:val="right" w:leader="dot" w:pos="9062"/>
+            </w:tabs>
+            <w:rPr>
+              <w:rFonts w:eastAsiaTheme="minorEastAsia"/>
+              <w:noProof/>
+              <w:lang w:val="de-DE" w:eastAsia="de-DE"/>
+            </w:rPr>
+          </w:pPr>
+          <w:hyperlink w:anchor="_Toc95205381" w:history="1">
+            <w:r>
+              <w:rPr>
+                <w:rStyle w:val="Hyperlink"/>
+                <w:noProof/>
+              </w:rPr>
+              <w:t>3</w:t>
+            </w:r>
+            <w:r>
+              <w:rPr>
+                <w:rFonts w:eastAsiaTheme="minorEastAsia"/>
+                <w:noProof/>
+                <w:lang w:val="de-DE" w:eastAsia="de-DE"/>
+              </w:rPr>
+              <w:tab/>
+            </w:r>
+            <w:r>
+              <w:rPr>
+                <w:rStyle w:val="Hyperlink"/>
+                <w:noProof/>
+              </w:rPr>
+              <w:t>Mockups</w:t>
+            </w:r>
+            <w:r>
+              <w:rPr>
+                <w:noProof/>
+                <w:webHidden/>
+              </w:rPr>
+              <w:tab/>
+            </w:r>
+            <w:r>
+              <w:rPr>
+                <w:noProof/>
+                <w:webHidden/>
+              </w:rPr>
+              <w:fldChar w:fldCharType="begin"/>
+            </w:r>
+            <w:r>
+              <w:rPr>
+                <w:noProof/>
+                <w:webHidden/>
+              </w:rPr>
+              <w:instrText xml:space="preserve"> PAGEREF _Toc95205381 \h </w:instrText>
+            </w:r>
+            <w:r>
+              <w:rPr>
+                <w:noProof/>
+                <w:webHidden/>
+              </w:rPr>
+            </w:r>
+            <w:r>
+              <w:rPr>
+                <w:noProof/>
+                <w:webHidden/>
+              </w:rPr>
+              <w:fldChar w:fldCharType="separate"/>
+            </w:r>
+            <w:r>
+              <w:rPr>
+                <w:noProof/>
+                <w:webHidden/>
+              </w:rPr>
+              <w:t>2</w:t>
+            </w:r>
+            <w:r>
+              <w:rPr>
+                <w:noProof/>
+                <w:webHidden/>
+              </w:rPr>
+              <w:fldChar w:fldCharType="end"/>
+            </w:r>
+          </w:hyperlink>
+        </w:p>
+        <w:p>
+          <w:pPr>
+            <w:pStyle w:val="Verzeichnis1"/>
+            <w:tabs>
+              <w:tab w:val="left" w:pos="440"/>
+              <w:tab w:val="right" w:leader="dot" w:pos="9062"/>
+            </w:tabs>
+            <w:rPr>
+              <w:rFonts w:eastAsiaTheme="minorEastAsia"/>
+              <w:noProof/>
+              <w:lang w:val="de-DE" w:eastAsia="de-DE"/>
+            </w:rPr>
+          </w:pPr>
+          <w:hyperlink w:anchor="_Toc95205382" w:history="1">
+            <w:r>
+              <w:rPr>
+                <w:rStyle w:val="Hyperlink"/>
+                <w:noProof/>
+              </w:rPr>
+              <w:t>4</w:t>
+            </w:r>
+            <w:r>
+              <w:rPr>
+                <w:rFonts w:eastAsiaTheme="minorEastAsia"/>
+                <w:noProof/>
+                <w:lang w:val="de-DE" w:eastAsia="de-DE"/>
+              </w:rPr>
+              <w:tab/>
+            </w:r>
+            <w:r>
+              <w:rPr>
+                <w:rStyle w:val="Hyperlink"/>
+                <w:noProof/>
+              </w:rPr>
+              <w:t>User-Stories</w:t>
+            </w:r>
+            <w:r>
+              <w:rPr>
+                <w:noProof/>
+                <w:webHidden/>
+              </w:rPr>
+              <w:tab/>
+            </w:r>
+            <w:r>
+              <w:rPr>
+                <w:noProof/>
+                <w:webHidden/>
+              </w:rPr>
+              <w:fldChar w:fldCharType="begin"/>
+            </w:r>
+            <w:r>
+              <w:rPr>
+                <w:noProof/>
+                <w:webHidden/>
+              </w:rPr>
+              <w:instrText xml:space="preserve"> PAGEREF _Toc95205382 \h </w:instrText>
+            </w:r>
+            <w:r>
+              <w:rPr>
+                <w:noProof/>
+                <w:webHidden/>
+              </w:rPr>
+            </w:r>
+            <w:r>
+              <w:rPr>
+                <w:noProof/>
+                <w:webHidden/>
+              </w:rPr>
+              <w:fldChar w:fldCharType="separate"/>
+            </w:r>
+            <w:r>
+              <w:rPr>
+                <w:noProof/>
+                <w:webHidden/>
+              </w:rPr>
+              <w:t>3</w:t>
+            </w:r>
+            <w:r>
+              <w:rPr>
+                <w:noProof/>
+                <w:webHidden/>
+              </w:rPr>
+              <w:fldChar w:fldCharType="end"/>
+            </w:r>
+          </w:hyperlink>
+        </w:p>
+        <w:p>
+          <w:pPr>
+            <w:pStyle w:val="Verzeichnis1"/>
+            <w:tabs>
+              <w:tab w:val="left" w:pos="440"/>
+              <w:tab w:val="right" w:leader="dot" w:pos="9062"/>
+            </w:tabs>
+            <w:rPr>
+              <w:rFonts w:eastAsiaTheme="minorEastAsia"/>
+              <w:noProof/>
+              <w:lang w:val="de-DE" w:eastAsia="de-DE"/>
+            </w:rPr>
+          </w:pPr>
+          <w:hyperlink w:anchor="_Toc95205383" w:history="1">
+            <w:r>
+              <w:rPr>
+                <w:rStyle w:val="Hyperlink"/>
+                <w:noProof/>
+              </w:rPr>
+              <w:t>5</w:t>
+            </w:r>
+            <w:r>
+              <w:rPr>
+                <w:rFonts w:eastAsiaTheme="minorEastAsia"/>
+                <w:noProof/>
+                <w:lang w:val="de-DE" w:eastAsia="de-DE"/>
+              </w:rPr>
+              <w:tab/>
+            </w:r>
+            <w:r>
+              <w:rPr>
+                <w:rStyle w:val="Hyperlink"/>
+                <w:noProof/>
+              </w:rPr>
+              <w:t>Aktivitätsdiagramm</w:t>
+            </w:r>
+            <w:r>
+              <w:rPr>
+                <w:noProof/>
+                <w:webHidden/>
+              </w:rPr>
+              <w:tab/>
+            </w:r>
+            <w:r>
+              <w:rPr>
+                <w:noProof/>
+                <w:webHidden/>
+              </w:rPr>
+              <w:fldChar w:fldCharType="begin"/>
+            </w:r>
+            <w:r>
+              <w:rPr>
+                <w:noProof/>
+                <w:webHidden/>
+              </w:rPr>
+              <w:instrText xml:space="preserve"> PAGEREF _Toc95205383 \h </w:instrText>
+            </w:r>
+            <w:r>
+              <w:rPr>
+                <w:noProof/>
+                <w:webHidden/>
+              </w:rPr>
+            </w:r>
+            <w:r>
+              <w:rPr>
+                <w:noProof/>
+                <w:webHidden/>
+              </w:rPr>
+              <w:fldChar w:fldCharType="separate"/>
+            </w:r>
+            <w:r>
+              <w:rPr>
+                <w:noProof/>
+                <w:webHidden/>
+              </w:rPr>
+              <w:t>5</w:t>
+            </w:r>
+            <w:r>
+              <w:rPr>
+                <w:noProof/>
+                <w:webHidden/>
+              </w:rPr>
+              <w:fldChar w:fldCharType="end"/>
+            </w:r>
+          </w:hyperlink>
+        </w:p>
+        <w:p>
+          <w:pPr>
+            <w:pStyle w:val="Verzeichnis1"/>
+            <w:tabs>
+              <w:tab w:val="left" w:pos="440"/>
+              <w:tab w:val="right" w:leader="dot" w:pos="9062"/>
+            </w:tabs>
+            <w:rPr>
+              <w:rFonts w:eastAsiaTheme="minorEastAsia"/>
+              <w:noProof/>
+              <w:lang w:val="de-DE" w:eastAsia="de-DE"/>
+            </w:rPr>
+          </w:pPr>
+          <w:hyperlink w:anchor="_Toc95205384" w:history="1">
+            <w:r>
+              <w:rPr>
+                <w:rStyle w:val="Hyperlink"/>
+                <w:noProof/>
+              </w:rPr>
+              <w:t>6</w:t>
+            </w:r>
+            <w:r>
+              <w:rPr>
+                <w:rFonts w:eastAsiaTheme="minorEastAsia"/>
+                <w:noProof/>
+                <w:lang w:val="de-DE" w:eastAsia="de-DE"/>
+              </w:rPr>
+              <w:tab/>
+            </w:r>
+            <w:r>
+              <w:rPr>
+                <w:rStyle w:val="Hyperlink"/>
+                <w:noProof/>
+              </w:rPr>
+              <w:t>Testfälle</w:t>
+            </w:r>
+            <w:r>
+              <w:rPr>
+                <w:noProof/>
+                <w:webHidden/>
+              </w:rPr>
+              <w:tab/>
+            </w:r>
+            <w:r>
+              <w:rPr>
+                <w:noProof/>
+                <w:webHidden/>
+              </w:rPr>
+              <w:fldChar w:fldCharType="begin"/>
+            </w:r>
+            <w:r>
+              <w:rPr>
+                <w:noProof/>
+                <w:webHidden/>
+              </w:rPr>
+              <w:instrText xml:space="preserve"> PAGEREF _Toc95205384 \h </w:instrText>
+            </w:r>
+            <w:r>
+              <w:rPr>
+                <w:noProof/>
+                <w:webHidden/>
+              </w:rPr>
+            </w:r>
+            <w:r>
+              <w:rPr>
+                <w:noProof/>
+                <w:webHidden/>
+              </w:rPr>
+              <w:fldChar w:fldCharType="separate"/>
+            </w:r>
+            <w:r>
+              <w:rPr>
+                <w:noProof/>
+                <w:webHidden/>
+              </w:rPr>
+              <w:t>5</w:t>
+            </w:r>
+            <w:r>
+              <w:rPr>
+                <w:noProof/>
+                <w:webHidden/>
+              </w:rPr>
+              <w:fldChar w:fldCharType="end"/>
+            </w:r>
+          </w:hyperlink>
+        </w:p>
+        <w:p>
+          <w:pPr>
+            <w:pStyle w:val="Verzeichnis1"/>
+            <w:tabs>
+              <w:tab w:val="left" w:pos="440"/>
+              <w:tab w:val="right" w:leader="dot" w:pos="9062"/>
+            </w:tabs>
+            <w:rPr>
+              <w:rFonts w:eastAsiaTheme="minorEastAsia"/>
+              <w:noProof/>
+              <w:lang w:val="de-DE" w:eastAsia="de-DE"/>
+            </w:rPr>
+          </w:pPr>
+          <w:hyperlink w:anchor="_Toc95205385" w:history="1">
+            <w:r>
+              <w:rPr>
+                <w:rStyle w:val="Hyperlink"/>
+                <w:noProof/>
+              </w:rPr>
+              <w:t>7</w:t>
+            </w:r>
+            <w:r>
+              <w:rPr>
+                <w:rFonts w:eastAsiaTheme="minorEastAsia"/>
+                <w:noProof/>
+                <w:lang w:val="de-DE" w:eastAsia="de-DE"/>
+              </w:rPr>
+              <w:tab/>
+            </w:r>
+            <w:r>
+              <w:rPr>
+                <w:rStyle w:val="Hyperlink"/>
+                <w:noProof/>
+              </w:rPr>
+              <w:t>Testprotokoll</w:t>
+            </w:r>
+            <w:r>
+              <w:rPr>
+                <w:noProof/>
+                <w:webHidden/>
+              </w:rPr>
+              <w:tab/>
+            </w:r>
+            <w:r>
+              <w:rPr>
+                <w:noProof/>
+                <w:webHidden/>
+              </w:rPr>
+              <w:fldChar w:fldCharType="begin"/>
+            </w:r>
+            <w:r>
+              <w:rPr>
+                <w:noProof/>
+                <w:webHidden/>
+              </w:rPr>
+              <w:instrText xml:space="preserve"> PAGEREF _Toc95205385 \h </w:instrText>
+            </w:r>
+            <w:r>
+              <w:rPr>
+                <w:noProof/>
+                <w:webHidden/>
+              </w:rPr>
+            </w:r>
+            <w:r>
+              <w:rPr>
+                <w:noProof/>
+                <w:webHidden/>
+              </w:rPr>
+              <w:fldChar w:fldCharType="separate"/>
+            </w:r>
+            <w:r>
+              <w:rPr>
+                <w:noProof/>
+                <w:webHidden/>
+              </w:rPr>
+              <w:t>5</w:t>
+            </w:r>
+            <w:r>
+              <w:rPr>
+                <w:noProof/>
+                <w:webHidden/>
+              </w:rPr>
+              <w:fldChar w:fldCharType="end"/>
+            </w:r>
+          </w:hyperlink>
+        </w:p>
+        <w:p>
+          <w:pPr>
+            <w:pStyle w:val="Verzeichnis1"/>
+            <w:tabs>
+              <w:tab w:val="left" w:pos="440"/>
+              <w:tab w:val="right" w:leader="dot" w:pos="9062"/>
+            </w:tabs>
+            <w:rPr>
+              <w:rFonts w:eastAsiaTheme="minorEastAsia"/>
+              <w:noProof/>
+              <w:lang w:val="de-DE" w:eastAsia="de-DE"/>
+            </w:rPr>
+          </w:pPr>
+          <w:hyperlink w:anchor="_Toc95205386" w:history="1">
+            <w:r>
+              <w:rPr>
+                <w:rStyle w:val="Hyperlink"/>
+                <w:noProof/>
+              </w:rPr>
+              <w:t>8</w:t>
+            </w:r>
+            <w:r>
+              <w:rPr>
+                <w:rFonts w:eastAsiaTheme="minorEastAsia"/>
+                <w:noProof/>
+                <w:lang w:val="de-DE" w:eastAsia="de-DE"/>
+              </w:rPr>
+              <w:tab/>
+            </w:r>
+            <w:r>
+              <w:rPr>
+                <w:rStyle w:val="Hyperlink"/>
+                <w:noProof/>
+              </w:rPr>
+              <w:t>Installationsanleitung</w:t>
+            </w:r>
+            <w:r>
+              <w:rPr>
+                <w:noProof/>
+                <w:webHidden/>
+              </w:rPr>
+              <w:tab/>
+            </w:r>
+            <w:r>
+              <w:rPr>
+                <w:noProof/>
+                <w:webHidden/>
+              </w:rPr>
+              <w:fldChar w:fldCharType="begin"/>
+            </w:r>
+            <w:r>
+              <w:rPr>
+                <w:noProof/>
+                <w:webHidden/>
+              </w:rPr>
+              <w:instrText xml:space="preserve"> PAGEREF _Toc95205386 \h </w:instrText>
+            </w:r>
+            <w:r>
+              <w:rPr>
+                <w:noProof/>
+                <w:webHidden/>
+              </w:rPr>
+            </w:r>
+            <w:r>
+              <w:rPr>
+                <w:noProof/>
+                <w:webHidden/>
+              </w:rPr>
+              <w:fldChar w:fldCharType="separate"/>
+            </w:r>
+            <w:r>
+              <w:rPr>
+                <w:noProof/>
+                <w:webHidden/>
+              </w:rPr>
+              <w:t>5</w:t>
+            </w:r>
+            <w:r>
+              <w:rPr>
+                <w:noProof/>
+                <w:webHidden/>
+              </w:rPr>
+              <w:fldChar w:fldCharType="end"/>
+            </w:r>
+          </w:hyperlink>
+        </w:p>
+        <w:p>
+          <w:pPr>
+            <w:pStyle w:val="Verzeichnis1"/>
+            <w:tabs>
+              <w:tab w:val="left" w:pos="440"/>
+              <w:tab w:val="right" w:leader="dot" w:pos="9062"/>
+            </w:tabs>
+            <w:rPr>
+              <w:rFonts w:eastAsiaTheme="minorEastAsia"/>
+              <w:noProof/>
+              <w:lang w:val="de-DE" w:eastAsia="de-DE"/>
+            </w:rPr>
+          </w:pPr>
+          <w:hyperlink w:anchor="_Toc95205387" w:history="1">
+            <w:r>
+              <w:rPr>
+                <w:rStyle w:val="Hyperlink"/>
+                <w:noProof/>
+              </w:rPr>
+              <w:t>9</w:t>
+            </w:r>
+            <w:r>
+              <w:rPr>
+                <w:rFonts w:eastAsiaTheme="minorEastAsia"/>
+                <w:noProof/>
+                <w:lang w:val="de-DE" w:eastAsia="de-DE"/>
+              </w:rPr>
+              <w:tab/>
+            </w:r>
+            <w:r>
+              <w:rPr>
+                <w:rStyle w:val="Hyperlink"/>
+                <w:noProof/>
+              </w:rPr>
+              <w:t>Weiteres</w:t>
+            </w:r>
+            <w:r>
+              <w:rPr>
+                <w:noProof/>
+                <w:webHidden/>
+              </w:rPr>
+              <w:tab/>
+            </w:r>
+            <w:r>
+              <w:rPr>
+                <w:noProof/>
+                <w:webHidden/>
+              </w:rPr>
+              <w:fldChar w:fldCharType="begin"/>
+            </w:r>
+            <w:r>
+              <w:rPr>
+                <w:noProof/>
+                <w:webHidden/>
+              </w:rPr>
+              <w:instrText xml:space="preserve"> PAGEREF _Toc95205387 \h </w:instrText>
+            </w:r>
+            <w:r>
+              <w:rPr>
+                <w:noProof/>
+                <w:webHidden/>
+              </w:rPr>
+            </w:r>
+            <w:r>
+              <w:rPr>
+                <w:noProof/>
+                <w:webHidden/>
+              </w:rPr>
+              <w:fldChar w:fldCharType="separate"/>
+            </w:r>
+            <w:r>
+              <w:rPr>
+                <w:noProof/>
+                <w:webHidden/>
+              </w:rPr>
+              <w:t>5</w:t>
+            </w:r>
+            <w:r>
+              <w:rPr>
+                <w:noProof/>
+                <w:webHidden/>
+              </w:rPr>
+              <w:fldChar w:fldCharType="end"/>
+            </w:r>
+          </w:hyperlink>
+        </w:p>
+        <w:p>
+          <w:pPr>
+            <w:pStyle w:val="Verzeichnis1"/>
+            <w:tabs>
+              <w:tab w:val="left" w:pos="660"/>
+              <w:tab w:val="right" w:leader="dot" w:pos="9062"/>
+            </w:tabs>
+            <w:rPr>
+              <w:rFonts w:eastAsiaTheme="minorEastAsia"/>
+              <w:noProof/>
+              <w:lang w:val="de-DE" w:eastAsia="de-DE"/>
+            </w:rPr>
+          </w:pPr>
+          <w:hyperlink w:anchor="_Toc95205388" w:history="1">
+            <w:r>
+              <w:rPr>
+                <w:rStyle w:val="Hyperlink"/>
+                <w:noProof/>
+              </w:rPr>
+              <w:t>10</w:t>
+            </w:r>
+            <w:r>
+              <w:rPr>
+                <w:rFonts w:eastAsiaTheme="minorEastAsia"/>
+                <w:noProof/>
+                <w:lang w:val="de-DE" w:eastAsia="de-DE"/>
+              </w:rPr>
+              <w:tab/>
+            </w:r>
+            <w:r>
+              <w:rPr>
+                <w:rStyle w:val="Hyperlink"/>
+                <w:noProof/>
+              </w:rPr>
+              <w:t>Schlusswort</w:t>
+            </w:r>
+            <w:r>
+              <w:rPr>
+                <w:noProof/>
+                <w:webHidden/>
+              </w:rPr>
+              <w:tab/>
+            </w:r>
+            <w:r>
+              <w:rPr>
+                <w:noProof/>
+                <w:webHidden/>
+              </w:rPr>
+              <w:fldChar w:fldCharType="begin"/>
+            </w:r>
+            <w:r>
+              <w:rPr>
+                <w:noProof/>
+                <w:webHidden/>
+              </w:rPr>
+              <w:instrText xml:space="preserve"> PAGEREF _Toc95205388 \h </w:instrText>
+            </w:r>
+            <w:r>
+              <w:rPr>
+                <w:noProof/>
+                <w:webHidden/>
+              </w:rPr>
+            </w:r>
+            <w:r>
+              <w:rPr>
+                <w:noProof/>
+                <w:webHidden/>
+              </w:rPr>
+              <w:fldChar w:fldCharType="separate"/>
+            </w:r>
+            <w:r>
+              <w:rPr>
+                <w:noProof/>
+                <w:webHidden/>
+              </w:rPr>
+              <w:t>5</w:t>
+            </w:r>
+            <w:r>
+              <w:rPr>
+                <w:noProof/>
+                <w:webHidden/>
+              </w:rPr>
+              <w:fldChar w:fldCharType="end"/>
+            </w:r>
+          </w:hyperlink>
+        </w:p>
+        <w:p>
+          <w:pPr>
+            <w:spacing w:line="360" w:lineRule="auto"/>
+            <w:rPr>
               <w:color w:val="000000" w:themeColor="text1"/>
-              <w:lang w:val="de-DE"/>
             </w:rPr>
-            <w:t>Es wurden keine Einträge für das Inhaltsverzeichnis gefunden.</w:t>
-          </w:r>
+          </w:pPr>
           <w:r>
             <w:rPr>
               <w:b/>
@@ -753,31 +1641,48 @@
         <w:br w:type="page"/>
       </w:r>
     </w:p>
-    <w:bookmarkEnd w:id="0"/>
+    <w:p>
+      <w:pPr>
+        <w:pStyle w:val="berschrift1"/>
+      </w:pPr>
+      <w:bookmarkStart w:id="1" w:name="_Toc95205379"/>
+      <w:bookmarkEnd w:id="0"/>
+      <w:r>
+        <w:lastRenderedPageBreak/>
+        <w:t>Einleitung</w:t>
+      </w:r>
+      <w:bookmarkEnd w:id="1"/>
+    </w:p>
+    <w:p/>
     <w:p>
       <w:pPr>
         <w:pStyle w:val="berschrift1"/>
       </w:pPr>
       <w:r>
-        <w:lastRenderedPageBreak/>
-        <w:t>Einleitung</w:t>
+        <w:t>Zweck des Dokuments</w:t>
       </w:r>
+    </w:p>
+    <w:p/>
+    <w:p/>
+    <w:p>
+      <w:pPr>
+        <w:pStyle w:val="berschrift1"/>
+      </w:pPr>
+      <w:bookmarkStart w:id="2" w:name="_Toc95205380"/>
+      <w:r>
+        <w:t>Softwaremängel</w:t>
+      </w:r>
+      <w:bookmarkEnd w:id="2"/>
     </w:p>
     <w:p>
       <w:pPr>
         <w:pStyle w:val="berschrift1"/>
       </w:pPr>
-      <w:r>
-        <w:t>Softwaremängel</w:t>
-      </w:r>
-    </w:p>
-    <w:p>
-      <w:pPr>
-        <w:pStyle w:val="berschrift1"/>
-      </w:pPr>
+      <w:bookmarkStart w:id="3" w:name="_Toc95205381"/>
       <w:r>
         <w:t>Mockups</w:t>
       </w:r>
+      <w:bookmarkEnd w:id="3"/>
     </w:p>
     <w:p>
       <w:pPr>
@@ -795,10 +1700,12 @@
       <w:pPr>
         <w:pStyle w:val="berschrift1"/>
       </w:pPr>
+      <w:bookmarkStart w:id="4" w:name="_Toc95205382"/>
       <w:r>
         <w:lastRenderedPageBreak/>
         <w:t>User-Stories</w:t>
       </w:r>
+      <w:bookmarkEnd w:id="4"/>
     </w:p>
     <w:tbl>
       <w:tblPr>
@@ -1732,49 +2639,61 @@
       <w:pPr>
         <w:pStyle w:val="berschrift1"/>
       </w:pPr>
+      <w:bookmarkStart w:id="5" w:name="_Toc95205383"/>
       <w:r>
         <w:t>Aktivitätsdiagramm</w:t>
       </w:r>
+      <w:bookmarkEnd w:id="5"/>
     </w:p>
     <w:p>
       <w:pPr>
         <w:pStyle w:val="berschrift1"/>
       </w:pPr>
+      <w:bookmarkStart w:id="6" w:name="_Toc95205384"/>
       <w:r>
         <w:t>Testfälle</w:t>
       </w:r>
+      <w:bookmarkEnd w:id="6"/>
     </w:p>
     <w:p>
       <w:pPr>
         <w:pStyle w:val="berschrift1"/>
       </w:pPr>
+      <w:bookmarkStart w:id="7" w:name="_Toc95205385"/>
       <w:r>
         <w:t>Testprotokoll</w:t>
       </w:r>
+      <w:bookmarkEnd w:id="7"/>
     </w:p>
     <w:p>
       <w:pPr>
         <w:pStyle w:val="berschrift1"/>
       </w:pPr>
+      <w:bookmarkStart w:id="8" w:name="_Toc95205386"/>
       <w:r>
         <w:t>Installationsanleitung</w:t>
       </w:r>
+      <w:bookmarkEnd w:id="8"/>
     </w:p>
     <w:p>
       <w:pPr>
         <w:pStyle w:val="berschrift1"/>
       </w:pPr>
+      <w:bookmarkStart w:id="9" w:name="_Toc95205387"/>
       <w:r>
         <w:t>Weiteres</w:t>
       </w:r>
+      <w:bookmarkEnd w:id="9"/>
     </w:p>
     <w:p>
       <w:pPr>
         <w:pStyle w:val="berschrift1"/>
       </w:pPr>
+      <w:bookmarkStart w:id="10" w:name="_Toc95205388"/>
       <w:r>
         <w:t>Schlusswort</w:t>
       </w:r>
+      <w:bookmarkEnd w:id="10"/>
     </w:p>
     <w:p/>
     <w:sectPr>
@@ -1900,6 +2819,12 @@
       <w:rPr>
         <w:color w:val="808080" w:themeColor="background1" w:themeShade="80"/>
       </w:rPr>
+      <w:t xml:space="preserve">Fahrplan-App, </w:t>
+    </w:r>
+    <w:r>
+      <w:rPr>
+        <w:color w:val="808080" w:themeColor="background1" w:themeShade="80"/>
+      </w:rPr>
       <w:t>Projektarbeit</w:t>
     </w:r>
     <w:r>
@@ -1913,7 +2838,24 @@
         <w:color w:val="808080" w:themeColor="background1" w:themeShade="80"/>
       </w:rPr>
       <w:tab/>
-      <w:t>Florin Rüedi</w:t>
+    </w:r>
+    <w:r>
+      <w:rPr>
+        <w:color w:val="808080" w:themeColor="background1" w:themeShade="80"/>
+      </w:rPr>
+      <w:t>Leo</w:t>
+    </w:r>
+    <w:r>
+      <w:rPr>
+        <w:color w:val="808080" w:themeColor="background1" w:themeShade="80"/>
+      </w:rPr>
+      <w:t xml:space="preserve"> </w:t>
+    </w:r>
+    <w:r>
+      <w:rPr>
+        <w:color w:val="808080" w:themeColor="background1" w:themeShade="80"/>
+      </w:rPr>
+      <w:t>Haas</w:t>
     </w:r>
     <w:r>
       <w:rPr>
@@ -1925,7 +2867,7 @@
       <w:rPr>
         <w:color w:val="808080" w:themeColor="background1" w:themeShade="80"/>
       </w:rPr>
-      <w:t>Datum</w:t>
+      <w:t>09.02.22</w:t>
     </w:r>
   </w:p>
 </w:hdr>

</xml_diff>

<commit_message>
edits to doc layout
</commit_message>
<xml_diff>
--- a/doc/ÜK318 Dokumentation.docx
+++ b/doc/ÜK318 Dokumentation.docx
@@ -803,7 +803,7 @@
             </w:rPr>
             <w:fldChar w:fldCharType="separate"/>
           </w:r>
-          <w:hyperlink w:anchor="_Toc95289913" w:history="1">
+          <w:hyperlink w:anchor="_Toc95302453" w:history="1">
             <w:r>
               <w:rPr>
                 <w:rStyle w:val="Hyperlink"/>
@@ -845,7 +845,7 @@
                 <w:noProof/>
                 <w:webHidden/>
               </w:rPr>
-              <w:instrText xml:space="preserve"> PAGEREF _Toc95289913 \h </w:instrText>
+              <w:instrText xml:space="preserve"> PAGEREF _Toc95302453 \h </w:instrText>
             </w:r>
             <w:r>
               <w:rPr>
@@ -889,7 +889,7 @@
               <w:lang w:val="de-DE" w:eastAsia="de-DE"/>
             </w:rPr>
           </w:pPr>
-          <w:hyperlink w:anchor="_Toc95289914" w:history="1">
+          <w:hyperlink w:anchor="_Toc95302454" w:history="1">
             <w:r>
               <w:rPr>
                 <w:rStyle w:val="Hyperlink"/>
@@ -931,7 +931,7 @@
                 <w:noProof/>
                 <w:webHidden/>
               </w:rPr>
-              <w:instrText xml:space="preserve"> PAGEREF _Toc95289914 \h </w:instrText>
+              <w:instrText xml:space="preserve"> PAGEREF _Toc95302454 \h </w:instrText>
             </w:r>
             <w:r>
               <w:rPr>
@@ -975,7 +975,7 @@
               <w:lang w:val="de-DE" w:eastAsia="de-DE"/>
             </w:rPr>
           </w:pPr>
-          <w:hyperlink w:anchor="_Toc95289915" w:history="1">
+          <w:hyperlink w:anchor="_Toc95302455" w:history="1">
             <w:r>
               <w:rPr>
                 <w:rStyle w:val="Hyperlink"/>
@@ -1017,7 +1017,7 @@
                 <w:noProof/>
                 <w:webHidden/>
               </w:rPr>
-              <w:instrText xml:space="preserve"> PAGEREF _Toc95289915 \h </w:instrText>
+              <w:instrText xml:space="preserve"> PAGEREF _Toc95302455 \h </w:instrText>
             </w:r>
             <w:r>
               <w:rPr>
@@ -1061,7 +1061,7 @@
               <w:lang w:val="de-DE" w:eastAsia="de-DE"/>
             </w:rPr>
           </w:pPr>
-          <w:hyperlink w:anchor="_Toc95289916" w:history="1">
+          <w:hyperlink w:anchor="_Toc95302456" w:history="1">
             <w:r>
               <w:rPr>
                 <w:rStyle w:val="Hyperlink"/>
@@ -1103,7 +1103,7 @@
                 <w:noProof/>
                 <w:webHidden/>
               </w:rPr>
-              <w:instrText xml:space="preserve"> PAGEREF _Toc95289916 \h </w:instrText>
+              <w:instrText xml:space="preserve"> PAGEREF _Toc95302456 \h </w:instrText>
             </w:r>
             <w:r>
               <w:rPr>
@@ -1147,7 +1147,7 @@
               <w:lang w:val="de-DE" w:eastAsia="de-DE"/>
             </w:rPr>
           </w:pPr>
-          <w:hyperlink w:anchor="_Toc95289917" w:history="1">
+          <w:hyperlink w:anchor="_Toc95302457" w:history="1">
             <w:r>
               <w:rPr>
                 <w:rStyle w:val="Hyperlink"/>
@@ -1189,7 +1189,7 @@
                 <w:noProof/>
                 <w:webHidden/>
               </w:rPr>
-              <w:instrText xml:space="preserve"> PAGEREF _Toc95289917 \h </w:instrText>
+              <w:instrText xml:space="preserve"> PAGEREF _Toc95302457 \h </w:instrText>
             </w:r>
             <w:r>
               <w:rPr>
@@ -1233,7 +1233,7 @@
               <w:lang w:val="de-DE" w:eastAsia="de-DE"/>
             </w:rPr>
           </w:pPr>
-          <w:hyperlink w:anchor="_Toc95289918" w:history="1">
+          <w:hyperlink w:anchor="_Toc95302458" w:history="1">
             <w:r>
               <w:rPr>
                 <w:rStyle w:val="Hyperlink"/>
@@ -1275,7 +1275,7 @@
                 <w:noProof/>
                 <w:webHidden/>
               </w:rPr>
-              <w:instrText xml:space="preserve"> PAGEREF _Toc95289918 \h </w:instrText>
+              <w:instrText xml:space="preserve"> PAGEREF _Toc95302458 \h </w:instrText>
             </w:r>
             <w:r>
               <w:rPr>
@@ -1319,7 +1319,7 @@
               <w:lang w:val="de-DE" w:eastAsia="de-DE"/>
             </w:rPr>
           </w:pPr>
-          <w:hyperlink w:anchor="_Toc95289919" w:history="1">
+          <w:hyperlink w:anchor="_Toc95302459" w:history="1">
             <w:r>
               <w:rPr>
                 <w:rStyle w:val="Hyperlink"/>
@@ -1361,7 +1361,7 @@
                 <w:noProof/>
                 <w:webHidden/>
               </w:rPr>
-              <w:instrText xml:space="preserve"> PAGEREF _Toc95289919 \h </w:instrText>
+              <w:instrText xml:space="preserve"> PAGEREF _Toc95302459 \h </w:instrText>
             </w:r>
             <w:r>
               <w:rPr>
@@ -1405,7 +1405,7 @@
               <w:lang w:val="de-DE" w:eastAsia="de-DE"/>
             </w:rPr>
           </w:pPr>
-          <w:hyperlink w:anchor="_Toc95289920" w:history="1">
+          <w:hyperlink w:anchor="_Toc95302460" w:history="1">
             <w:r>
               <w:rPr>
                 <w:rStyle w:val="Hyperlink"/>
@@ -1447,7 +1447,7 @@
                 <w:noProof/>
                 <w:webHidden/>
               </w:rPr>
-              <w:instrText xml:space="preserve"> PAGEREF _Toc95289920 \h </w:instrText>
+              <w:instrText xml:space="preserve"> PAGEREF _Toc95302460 \h </w:instrText>
             </w:r>
             <w:r>
               <w:rPr>
@@ -1491,7 +1491,7 @@
               <w:lang w:val="de-DE" w:eastAsia="de-DE"/>
             </w:rPr>
           </w:pPr>
-          <w:hyperlink w:anchor="_Toc95289921" w:history="1">
+          <w:hyperlink w:anchor="_Toc95302461" w:history="1">
             <w:r>
               <w:rPr>
                 <w:rStyle w:val="Hyperlink"/>
@@ -1533,7 +1533,7 @@
                 <w:noProof/>
                 <w:webHidden/>
               </w:rPr>
-              <w:instrText xml:space="preserve"> PAGEREF _Toc95289921 \h </w:instrText>
+              <w:instrText xml:space="preserve"> PAGEREF _Toc95302461 \h </w:instrText>
             </w:r>
             <w:r>
               <w:rPr>
@@ -1577,7 +1577,7 @@
               <w:lang w:val="de-DE" w:eastAsia="de-DE"/>
             </w:rPr>
           </w:pPr>
-          <w:hyperlink w:anchor="_Toc95289922" w:history="1">
+          <w:hyperlink w:anchor="_Toc95302462" w:history="1">
             <w:r>
               <w:rPr>
                 <w:rStyle w:val="Hyperlink"/>
@@ -1619,7 +1619,7 @@
                 <w:noProof/>
                 <w:webHidden/>
               </w:rPr>
-              <w:instrText xml:space="preserve"> PAGEREF _Toc95289922 \h </w:instrText>
+              <w:instrText xml:space="preserve"> PAGEREF _Toc95302462 \h </w:instrText>
             </w:r>
             <w:r>
               <w:rPr>
@@ -1663,7 +1663,7 @@
               <w:lang w:val="de-DE" w:eastAsia="de-DE"/>
             </w:rPr>
           </w:pPr>
-          <w:hyperlink w:anchor="_Toc95289923" w:history="1">
+          <w:hyperlink w:anchor="_Toc95302463" w:history="1">
             <w:r>
               <w:rPr>
                 <w:rStyle w:val="Hyperlink"/>
@@ -1705,7 +1705,7 @@
                 <w:noProof/>
                 <w:webHidden/>
               </w:rPr>
-              <w:instrText xml:space="preserve"> PAGEREF _Toc95289923 \h </w:instrText>
+              <w:instrText xml:space="preserve"> PAGEREF _Toc95302463 \h </w:instrText>
             </w:r>
             <w:r>
               <w:rPr>
@@ -1749,7 +1749,7 @@
               <w:lang w:val="de-DE" w:eastAsia="de-DE"/>
             </w:rPr>
           </w:pPr>
-          <w:hyperlink w:anchor="_Toc95289924" w:history="1">
+          <w:hyperlink w:anchor="_Toc95302464" w:history="1">
             <w:r>
               <w:rPr>
                 <w:rStyle w:val="Hyperlink"/>
@@ -1791,7 +1791,7 @@
                 <w:noProof/>
                 <w:webHidden/>
               </w:rPr>
-              <w:instrText xml:space="preserve"> PAGEREF _Toc95289924 \h </w:instrText>
+              <w:instrText xml:space="preserve"> PAGEREF _Toc95302464 \h </w:instrText>
             </w:r>
             <w:r>
               <w:rPr>
@@ -1835,7 +1835,7 @@
               <w:lang w:val="de-DE" w:eastAsia="de-DE"/>
             </w:rPr>
           </w:pPr>
-          <w:hyperlink w:anchor="_Toc95289925" w:history="1">
+          <w:hyperlink w:anchor="_Toc95302465" w:history="1">
             <w:r>
               <w:rPr>
                 <w:rStyle w:val="Hyperlink"/>
@@ -1877,7 +1877,7 @@
                 <w:noProof/>
                 <w:webHidden/>
               </w:rPr>
-              <w:instrText xml:space="preserve"> PAGEREF _Toc95289925 \h </w:instrText>
+              <w:instrText xml:space="preserve"> PAGEREF _Toc95302465 \h </w:instrText>
             </w:r>
             <w:r>
               <w:rPr>
@@ -1921,7 +1921,7 @@
               <w:lang w:val="de-DE" w:eastAsia="de-DE"/>
             </w:rPr>
           </w:pPr>
-          <w:hyperlink w:anchor="_Toc95289926" w:history="1">
+          <w:hyperlink w:anchor="_Toc95302466" w:history="1">
             <w:r>
               <w:rPr>
                 <w:rStyle w:val="Hyperlink"/>
@@ -1963,7 +1963,7 @@
                 <w:noProof/>
                 <w:webHidden/>
               </w:rPr>
-              <w:instrText xml:space="preserve"> PAGEREF _Toc95289926 \h </w:instrText>
+              <w:instrText xml:space="preserve"> PAGEREF _Toc95302466 \h </w:instrText>
             </w:r>
             <w:r>
               <w:rPr>
@@ -2007,7 +2007,7 @@
               <w:lang w:val="de-DE" w:eastAsia="de-DE"/>
             </w:rPr>
           </w:pPr>
-          <w:hyperlink w:anchor="_Toc95289927" w:history="1">
+          <w:hyperlink w:anchor="_Toc95302467" w:history="1">
             <w:r>
               <w:rPr>
                 <w:rStyle w:val="Hyperlink"/>
@@ -2049,7 +2049,7 @@
                 <w:noProof/>
                 <w:webHidden/>
               </w:rPr>
-              <w:instrText xml:space="preserve"> PAGEREF _Toc95289927 \h </w:instrText>
+              <w:instrText xml:space="preserve"> PAGEREF _Toc95302467 \h </w:instrText>
             </w:r>
             <w:r>
               <w:rPr>
@@ -2093,7 +2093,7 @@
               <w:lang w:val="de-DE" w:eastAsia="de-DE"/>
             </w:rPr>
           </w:pPr>
-          <w:hyperlink w:anchor="_Toc95289928" w:history="1">
+          <w:hyperlink w:anchor="_Toc95302468" w:history="1">
             <w:r>
               <w:rPr>
                 <w:rStyle w:val="Hyperlink"/>
@@ -2135,7 +2135,7 @@
                 <w:noProof/>
                 <w:webHidden/>
               </w:rPr>
-              <w:instrText xml:space="preserve"> PAGEREF _Toc95289928 \h </w:instrText>
+              <w:instrText xml:space="preserve"> PAGEREF _Toc95302468 \h </w:instrText>
             </w:r>
             <w:r>
               <w:rPr>
@@ -2179,7 +2179,7 @@
               <w:lang w:val="de-DE" w:eastAsia="de-DE"/>
             </w:rPr>
           </w:pPr>
-          <w:hyperlink w:anchor="_Toc95289929" w:history="1">
+          <w:hyperlink w:anchor="_Toc95302469" w:history="1">
             <w:r>
               <w:rPr>
                 <w:rStyle w:val="Hyperlink"/>
@@ -2221,7 +2221,7 @@
                 <w:noProof/>
                 <w:webHidden/>
               </w:rPr>
-              <w:instrText xml:space="preserve"> PAGEREF _Toc95289929 \h </w:instrText>
+              <w:instrText xml:space="preserve"> PAGEREF _Toc95302469 \h </w:instrText>
             </w:r>
             <w:r>
               <w:rPr>
@@ -2265,7 +2265,7 @@
               <w:lang w:val="de-DE" w:eastAsia="de-DE"/>
             </w:rPr>
           </w:pPr>
-          <w:hyperlink w:anchor="_Toc95289930" w:history="1">
+          <w:hyperlink w:anchor="_Toc95302470" w:history="1">
             <w:r>
               <w:rPr>
                 <w:rStyle w:val="Hyperlink"/>
@@ -2307,7 +2307,7 @@
                 <w:noProof/>
                 <w:webHidden/>
               </w:rPr>
-              <w:instrText xml:space="preserve"> PAGEREF _Toc95289930 \h </w:instrText>
+              <w:instrText xml:space="preserve"> PAGEREF _Toc95302470 \h </w:instrText>
             </w:r>
             <w:r>
               <w:rPr>
@@ -2351,7 +2351,7 @@
               <w:lang w:val="de-DE" w:eastAsia="de-DE"/>
             </w:rPr>
           </w:pPr>
-          <w:hyperlink w:anchor="_Toc95289931" w:history="1">
+          <w:hyperlink w:anchor="_Toc95302471" w:history="1">
             <w:r>
               <w:rPr>
                 <w:rStyle w:val="Hyperlink"/>
@@ -2393,7 +2393,7 @@
                 <w:noProof/>
                 <w:webHidden/>
               </w:rPr>
-              <w:instrText xml:space="preserve"> PAGEREF _Toc95289931 \h </w:instrText>
+              <w:instrText xml:space="preserve"> PAGEREF _Toc95302471 \h </w:instrText>
             </w:r>
             <w:r>
               <w:rPr>
@@ -2437,7 +2437,7 @@
               <w:lang w:val="de-DE" w:eastAsia="de-DE"/>
             </w:rPr>
           </w:pPr>
-          <w:hyperlink w:anchor="_Toc95289932" w:history="1">
+          <w:hyperlink w:anchor="_Toc95302472" w:history="1">
             <w:r>
               <w:rPr>
                 <w:rStyle w:val="Hyperlink"/>
@@ -2479,7 +2479,7 @@
                 <w:noProof/>
                 <w:webHidden/>
               </w:rPr>
-              <w:instrText xml:space="preserve"> PAGEREF _Toc95289932 \h </w:instrText>
+              <w:instrText xml:space="preserve"> PAGEREF _Toc95302472 \h </w:instrText>
             </w:r>
             <w:r>
               <w:rPr>
@@ -2523,7 +2523,7 @@
               <w:lang w:val="de-DE" w:eastAsia="de-DE"/>
             </w:rPr>
           </w:pPr>
-          <w:hyperlink w:anchor="_Toc95289933" w:history="1">
+          <w:hyperlink w:anchor="_Toc95302473" w:history="1">
             <w:r>
               <w:rPr>
                 <w:rStyle w:val="Hyperlink"/>
@@ -2565,7 +2565,7 @@
                 <w:noProof/>
                 <w:webHidden/>
               </w:rPr>
-              <w:instrText xml:space="preserve"> PAGEREF _Toc95289933 \h </w:instrText>
+              <w:instrText xml:space="preserve"> PAGEREF _Toc95302473 \h </w:instrText>
             </w:r>
             <w:r>
               <w:rPr>
@@ -2609,7 +2609,7 @@
               <w:lang w:val="de-DE" w:eastAsia="de-DE"/>
             </w:rPr>
           </w:pPr>
-          <w:hyperlink w:anchor="_Toc95289934" w:history="1">
+          <w:hyperlink w:anchor="_Toc95302474" w:history="1">
             <w:r>
               <w:rPr>
                 <w:rStyle w:val="Hyperlink"/>
@@ -2651,7 +2651,7 @@
                 <w:noProof/>
                 <w:webHidden/>
               </w:rPr>
-              <w:instrText xml:space="preserve"> PAGEREF _Toc95289934 \h </w:instrText>
+              <w:instrText xml:space="preserve"> PAGEREF _Toc95302474 \h </w:instrText>
             </w:r>
             <w:r>
               <w:rPr>
@@ -2695,7 +2695,7 @@
               <w:lang w:val="de-DE" w:eastAsia="de-DE"/>
             </w:rPr>
           </w:pPr>
-          <w:hyperlink w:anchor="_Toc95289935" w:history="1">
+          <w:hyperlink w:anchor="_Toc95302475" w:history="1">
             <w:r>
               <w:rPr>
                 <w:rStyle w:val="Hyperlink"/>
@@ -2737,7 +2737,7 @@
                 <w:noProof/>
                 <w:webHidden/>
               </w:rPr>
-              <w:instrText xml:space="preserve"> PAGEREF _Toc95289935 \h </w:instrText>
+              <w:instrText xml:space="preserve"> PAGEREF _Toc95302475 \h </w:instrText>
             </w:r>
             <w:r>
               <w:rPr>
@@ -2781,7 +2781,7 @@
               <w:lang w:val="de-DE" w:eastAsia="de-DE"/>
             </w:rPr>
           </w:pPr>
-          <w:hyperlink w:anchor="_Toc95289936" w:history="1">
+          <w:hyperlink w:anchor="_Toc95302476" w:history="1">
             <w:r>
               <w:rPr>
                 <w:rStyle w:val="Hyperlink"/>
@@ -2823,7 +2823,7 @@
                 <w:noProof/>
                 <w:webHidden/>
               </w:rPr>
-              <w:instrText xml:space="preserve"> PAGEREF _Toc95289936 \h </w:instrText>
+              <w:instrText xml:space="preserve"> PAGEREF _Toc95302476 \h </w:instrText>
             </w:r>
             <w:r>
               <w:rPr>
@@ -2867,7 +2867,7 @@
               <w:lang w:val="de-DE" w:eastAsia="de-DE"/>
             </w:rPr>
           </w:pPr>
-          <w:hyperlink w:anchor="_Toc95289937" w:history="1">
+          <w:hyperlink w:anchor="_Toc95302477" w:history="1">
             <w:r>
               <w:rPr>
                 <w:rStyle w:val="Hyperlink"/>
@@ -2909,7 +2909,7 @@
                 <w:noProof/>
                 <w:webHidden/>
               </w:rPr>
-              <w:instrText xml:space="preserve"> PAGEREF _Toc95289937 \h </w:instrText>
+              <w:instrText xml:space="preserve"> PAGEREF _Toc95302477 \h </w:instrText>
             </w:r>
             <w:r>
               <w:rPr>
@@ -2953,7 +2953,7 @@
               <w:lang w:val="de-DE" w:eastAsia="de-DE"/>
             </w:rPr>
           </w:pPr>
-          <w:hyperlink w:anchor="_Toc95289938" w:history="1">
+          <w:hyperlink w:anchor="_Toc95302478" w:history="1">
             <w:r>
               <w:rPr>
                 <w:rStyle w:val="Hyperlink"/>
@@ -2995,7 +2995,7 @@
                 <w:noProof/>
                 <w:webHidden/>
               </w:rPr>
-              <w:instrText xml:space="preserve"> PAGEREF _Toc95289938 \h </w:instrText>
+              <w:instrText xml:space="preserve"> PAGEREF _Toc95302478 \h </w:instrText>
             </w:r>
             <w:r>
               <w:rPr>
@@ -3039,7 +3039,7 @@
               <w:lang w:val="de-DE" w:eastAsia="de-DE"/>
             </w:rPr>
           </w:pPr>
-          <w:hyperlink w:anchor="_Toc95289939" w:history="1">
+          <w:hyperlink w:anchor="_Toc95302479" w:history="1">
             <w:r>
               <w:rPr>
                 <w:rStyle w:val="Hyperlink"/>
@@ -3081,7 +3081,7 @@
                 <w:noProof/>
                 <w:webHidden/>
               </w:rPr>
-              <w:instrText xml:space="preserve"> PAGEREF _Toc95289939 \h </w:instrText>
+              <w:instrText xml:space="preserve"> PAGEREF _Toc95302479 \h </w:instrText>
             </w:r>
             <w:r>
               <w:rPr>
@@ -3125,7 +3125,7 @@
               <w:lang w:val="de-DE" w:eastAsia="de-DE"/>
             </w:rPr>
           </w:pPr>
-          <w:hyperlink w:anchor="_Toc95289940" w:history="1">
+          <w:hyperlink w:anchor="_Toc95302480" w:history="1">
             <w:r>
               <w:rPr>
                 <w:rStyle w:val="Hyperlink"/>
@@ -3167,7 +3167,7 @@
                 <w:noProof/>
                 <w:webHidden/>
               </w:rPr>
-              <w:instrText xml:space="preserve"> PAGEREF _Toc95289940 \h </w:instrText>
+              <w:instrText xml:space="preserve"> PAGEREF _Toc95302480 \h </w:instrText>
             </w:r>
             <w:r>
               <w:rPr>
@@ -3211,7 +3211,7 @@
               <w:lang w:val="de-DE" w:eastAsia="de-DE"/>
             </w:rPr>
           </w:pPr>
-          <w:hyperlink w:anchor="_Toc95289941" w:history="1">
+          <w:hyperlink w:anchor="_Toc95302481" w:history="1">
             <w:r>
               <w:rPr>
                 <w:rStyle w:val="Hyperlink"/>
@@ -3253,7 +3253,7 @@
                 <w:noProof/>
                 <w:webHidden/>
               </w:rPr>
-              <w:instrText xml:space="preserve"> PAGEREF _Toc95289941 \h </w:instrText>
+              <w:instrText xml:space="preserve"> PAGEREF _Toc95302481 \h </w:instrText>
             </w:r>
             <w:r>
               <w:rPr>
@@ -3297,7 +3297,7 @@
               <w:lang w:val="de-DE" w:eastAsia="de-DE"/>
             </w:rPr>
           </w:pPr>
-          <w:hyperlink w:anchor="_Toc95289942" w:history="1">
+          <w:hyperlink w:anchor="_Toc95302482" w:history="1">
             <w:r>
               <w:rPr>
                 <w:rStyle w:val="Hyperlink"/>
@@ -3339,7 +3339,7 @@
                 <w:noProof/>
                 <w:webHidden/>
               </w:rPr>
-              <w:instrText xml:space="preserve"> PAGEREF _Toc95289942 \h </w:instrText>
+              <w:instrText xml:space="preserve"> PAGEREF _Toc95302482 \h </w:instrText>
             </w:r>
             <w:r>
               <w:rPr>
@@ -3383,7 +3383,7 @@
               <w:lang w:val="de-DE" w:eastAsia="de-DE"/>
             </w:rPr>
           </w:pPr>
-          <w:hyperlink w:anchor="_Toc95289943" w:history="1">
+          <w:hyperlink w:anchor="_Toc95302483" w:history="1">
             <w:r>
               <w:rPr>
                 <w:rStyle w:val="Hyperlink"/>
@@ -3425,7 +3425,7 @@
                 <w:noProof/>
                 <w:webHidden/>
               </w:rPr>
-              <w:instrText xml:space="preserve"> PAGEREF _Toc95289943 \h </w:instrText>
+              <w:instrText xml:space="preserve"> PAGEREF _Toc95302483 \h </w:instrText>
             </w:r>
             <w:r>
               <w:rPr>
@@ -3469,7 +3469,7 @@
               <w:lang w:val="de-DE" w:eastAsia="de-DE"/>
             </w:rPr>
           </w:pPr>
-          <w:hyperlink w:anchor="_Toc95289944" w:history="1">
+          <w:hyperlink w:anchor="_Toc95302484" w:history="1">
             <w:r>
               <w:rPr>
                 <w:rStyle w:val="Hyperlink"/>
@@ -3511,7 +3511,7 @@
                 <w:noProof/>
                 <w:webHidden/>
               </w:rPr>
-              <w:instrText xml:space="preserve"> PAGEREF _Toc95289944 \h </w:instrText>
+              <w:instrText xml:space="preserve"> PAGEREF _Toc95302484 \h </w:instrText>
             </w:r>
             <w:r>
               <w:rPr>
@@ -3555,7 +3555,7 @@
               <w:lang w:val="de-DE" w:eastAsia="de-DE"/>
             </w:rPr>
           </w:pPr>
-          <w:hyperlink w:anchor="_Toc95289945" w:history="1">
+          <w:hyperlink w:anchor="_Toc95302485" w:history="1">
             <w:r>
               <w:rPr>
                 <w:rStyle w:val="Hyperlink"/>
@@ -3597,7 +3597,7 @@
                 <w:noProof/>
                 <w:webHidden/>
               </w:rPr>
-              <w:instrText xml:space="preserve"> PAGEREF _Toc95289945 \h </w:instrText>
+              <w:instrText xml:space="preserve"> PAGEREF _Toc95302485 \h </w:instrText>
             </w:r>
             <w:r>
               <w:rPr>
@@ -3641,7 +3641,7 @@
               <w:lang w:val="de-DE" w:eastAsia="de-DE"/>
             </w:rPr>
           </w:pPr>
-          <w:hyperlink w:anchor="_Toc95289946" w:history="1">
+          <w:hyperlink w:anchor="_Toc95302486" w:history="1">
             <w:r>
               <w:rPr>
                 <w:rStyle w:val="Hyperlink"/>
@@ -3683,7 +3683,7 @@
                 <w:noProof/>
                 <w:webHidden/>
               </w:rPr>
-              <w:instrText xml:space="preserve"> PAGEREF _Toc95289946 \h </w:instrText>
+              <w:instrText xml:space="preserve"> PAGEREF _Toc95302486 \h </w:instrText>
             </w:r>
             <w:r>
               <w:rPr>
@@ -3727,7 +3727,7 @@
               <w:lang w:val="de-DE" w:eastAsia="de-DE"/>
             </w:rPr>
           </w:pPr>
-          <w:hyperlink w:anchor="_Toc95289947" w:history="1">
+          <w:hyperlink w:anchor="_Toc95302487" w:history="1">
             <w:r>
               <w:rPr>
                 <w:rStyle w:val="Hyperlink"/>
@@ -3769,7 +3769,7 @@
                 <w:noProof/>
                 <w:webHidden/>
               </w:rPr>
-              <w:instrText xml:space="preserve"> PAGEREF _Toc95289947 \h </w:instrText>
+              <w:instrText xml:space="preserve"> PAGEREF _Toc95302487 \h </w:instrText>
             </w:r>
             <w:r>
               <w:rPr>
@@ -3813,7 +3813,7 @@
               <w:lang w:val="de-DE" w:eastAsia="de-DE"/>
             </w:rPr>
           </w:pPr>
-          <w:hyperlink w:anchor="_Toc95289948" w:history="1">
+          <w:hyperlink w:anchor="_Toc95302488" w:history="1">
             <w:r>
               <w:rPr>
                 <w:rStyle w:val="Hyperlink"/>
@@ -3855,7 +3855,7 @@
                 <w:noProof/>
                 <w:webHidden/>
               </w:rPr>
-              <w:instrText xml:space="preserve"> PAGEREF _Toc95289948 \h </w:instrText>
+              <w:instrText xml:space="preserve"> PAGEREF _Toc95302488 \h </w:instrText>
             </w:r>
             <w:r>
               <w:rPr>
@@ -3899,7 +3899,7 @@
               <w:lang w:val="de-DE" w:eastAsia="de-DE"/>
             </w:rPr>
           </w:pPr>
-          <w:hyperlink w:anchor="_Toc95289949" w:history="1">
+          <w:hyperlink w:anchor="_Toc95302489" w:history="1">
             <w:r>
               <w:rPr>
                 <w:rStyle w:val="Hyperlink"/>
@@ -3941,7 +3941,7 @@
                 <w:noProof/>
                 <w:webHidden/>
               </w:rPr>
-              <w:instrText xml:space="preserve"> PAGEREF _Toc95289949 \h </w:instrText>
+              <w:instrText xml:space="preserve"> PAGEREF _Toc95302489 \h </w:instrText>
             </w:r>
             <w:r>
               <w:rPr>
@@ -3985,7 +3985,7 @@
               <w:lang w:val="de-DE" w:eastAsia="de-DE"/>
             </w:rPr>
           </w:pPr>
-          <w:hyperlink w:anchor="_Toc95289950" w:history="1">
+          <w:hyperlink w:anchor="_Toc95302490" w:history="1">
             <w:r>
               <w:rPr>
                 <w:rStyle w:val="Hyperlink"/>
@@ -4027,7 +4027,7 @@
                 <w:noProof/>
                 <w:webHidden/>
               </w:rPr>
-              <w:instrText xml:space="preserve"> PAGEREF _Toc95289950 \h </w:instrText>
+              <w:instrText xml:space="preserve"> PAGEREF _Toc95302490 \h </w:instrText>
             </w:r>
             <w:r>
               <w:rPr>
@@ -4071,7 +4071,7 @@
               <w:lang w:val="de-DE" w:eastAsia="de-DE"/>
             </w:rPr>
           </w:pPr>
-          <w:hyperlink w:anchor="_Toc95289951" w:history="1">
+          <w:hyperlink w:anchor="_Toc95302491" w:history="1">
             <w:r>
               <w:rPr>
                 <w:rStyle w:val="Hyperlink"/>
@@ -4113,7 +4113,7 @@
                 <w:noProof/>
                 <w:webHidden/>
               </w:rPr>
-              <w:instrText xml:space="preserve"> PAGEREF _Toc95289951 \h </w:instrText>
+              <w:instrText xml:space="preserve"> PAGEREF _Toc95302491 \h </w:instrText>
             </w:r>
             <w:r>
               <w:rPr>
@@ -4157,7 +4157,7 @@
               <w:lang w:val="de-DE" w:eastAsia="de-DE"/>
             </w:rPr>
           </w:pPr>
-          <w:hyperlink w:anchor="_Toc95289952" w:history="1">
+          <w:hyperlink w:anchor="_Toc95302492" w:history="1">
             <w:r>
               <w:rPr>
                 <w:rStyle w:val="Hyperlink"/>
@@ -4199,7 +4199,7 @@
                 <w:noProof/>
                 <w:webHidden/>
               </w:rPr>
-              <w:instrText xml:space="preserve"> PAGEREF _Toc95289952 \h </w:instrText>
+              <w:instrText xml:space="preserve"> PAGEREF _Toc95302492 \h </w:instrText>
             </w:r>
             <w:r>
               <w:rPr>
@@ -4243,7 +4243,7 @@
               <w:lang w:val="de-DE" w:eastAsia="de-DE"/>
             </w:rPr>
           </w:pPr>
-          <w:hyperlink w:anchor="_Toc95289953" w:history="1">
+          <w:hyperlink w:anchor="_Toc95302493" w:history="1">
             <w:r>
               <w:rPr>
                 <w:rStyle w:val="Hyperlink"/>
@@ -4285,7 +4285,7 @@
                 <w:noProof/>
                 <w:webHidden/>
               </w:rPr>
-              <w:instrText xml:space="preserve"> PAGEREF _Toc95289953 \h </w:instrText>
+              <w:instrText xml:space="preserve"> PAGEREF _Toc95302493 \h </w:instrText>
             </w:r>
             <w:r>
               <w:rPr>
@@ -4329,7 +4329,7 @@
               <w:lang w:val="de-DE" w:eastAsia="de-DE"/>
             </w:rPr>
           </w:pPr>
-          <w:hyperlink w:anchor="_Toc95289954" w:history="1">
+          <w:hyperlink w:anchor="_Toc95302494" w:history="1">
             <w:r>
               <w:rPr>
                 <w:rStyle w:val="Hyperlink"/>
@@ -4371,7 +4371,7 @@
                 <w:noProof/>
                 <w:webHidden/>
               </w:rPr>
-              <w:instrText xml:space="preserve"> PAGEREF _Toc95289954 \h </w:instrText>
+              <w:instrText xml:space="preserve"> PAGEREF _Toc95302494 \h </w:instrText>
             </w:r>
             <w:r>
               <w:rPr>
@@ -4415,7 +4415,7 @@
               <w:lang w:val="de-DE" w:eastAsia="de-DE"/>
             </w:rPr>
           </w:pPr>
-          <w:hyperlink w:anchor="_Toc95289955" w:history="1">
+          <w:hyperlink w:anchor="_Toc95302495" w:history="1">
             <w:r>
               <w:rPr>
                 <w:rStyle w:val="Hyperlink"/>
@@ -4457,7 +4457,7 @@
                 <w:noProof/>
                 <w:webHidden/>
               </w:rPr>
-              <w:instrText xml:space="preserve"> PAGEREF _Toc95289955 \h </w:instrText>
+              <w:instrText xml:space="preserve"> PAGEREF _Toc95302495 \h </w:instrText>
             </w:r>
             <w:r>
               <w:rPr>
@@ -4501,7 +4501,7 @@
               <w:lang w:val="de-DE" w:eastAsia="de-DE"/>
             </w:rPr>
           </w:pPr>
-          <w:hyperlink w:anchor="_Toc95289956" w:history="1">
+          <w:hyperlink w:anchor="_Toc95302496" w:history="1">
             <w:r>
               <w:rPr>
                 <w:rStyle w:val="Hyperlink"/>
@@ -4543,7 +4543,7 @@
                 <w:noProof/>
                 <w:webHidden/>
               </w:rPr>
-              <w:instrText xml:space="preserve"> PAGEREF _Toc95289956 \h </w:instrText>
+              <w:instrText xml:space="preserve"> PAGEREF _Toc95302496 \h </w:instrText>
             </w:r>
             <w:r>
               <w:rPr>
@@ -4587,7 +4587,7 @@
               <w:lang w:val="de-DE" w:eastAsia="de-DE"/>
             </w:rPr>
           </w:pPr>
-          <w:hyperlink w:anchor="_Toc95289957" w:history="1">
+          <w:hyperlink w:anchor="_Toc95302497" w:history="1">
             <w:r>
               <w:rPr>
                 <w:rStyle w:val="Hyperlink"/>
@@ -4629,7 +4629,7 @@
                 <w:noProof/>
                 <w:webHidden/>
               </w:rPr>
-              <w:instrText xml:space="preserve"> PAGEREF _Toc95289957 \h </w:instrText>
+              <w:instrText xml:space="preserve"> PAGEREF _Toc95302497 \h </w:instrText>
             </w:r>
             <w:r>
               <w:rPr>
@@ -4673,7 +4673,7 @@
               <w:lang w:val="de-DE" w:eastAsia="de-DE"/>
             </w:rPr>
           </w:pPr>
-          <w:hyperlink w:anchor="_Toc95289958" w:history="1">
+          <w:hyperlink w:anchor="_Toc95302498" w:history="1">
             <w:r>
               <w:rPr>
                 <w:rStyle w:val="Hyperlink"/>
@@ -4715,7 +4715,7 @@
                 <w:noProof/>
                 <w:webHidden/>
               </w:rPr>
-              <w:instrText xml:space="preserve"> PAGEREF _Toc95289958 \h </w:instrText>
+              <w:instrText xml:space="preserve"> PAGEREF _Toc95302498 \h </w:instrText>
             </w:r>
             <w:r>
               <w:rPr>
@@ -4759,7 +4759,7 @@
               <w:lang w:val="de-DE" w:eastAsia="de-DE"/>
             </w:rPr>
           </w:pPr>
-          <w:hyperlink w:anchor="_Toc95289959" w:history="1">
+          <w:hyperlink w:anchor="_Toc95302499" w:history="1">
             <w:r>
               <w:rPr>
                 <w:rStyle w:val="Hyperlink"/>
@@ -4801,7 +4801,7 @@
                 <w:noProof/>
                 <w:webHidden/>
               </w:rPr>
-              <w:instrText xml:space="preserve"> PAGEREF _Toc95289959 \h </w:instrText>
+              <w:instrText xml:space="preserve"> PAGEREF _Toc95302499 \h </w:instrText>
             </w:r>
             <w:r>
               <w:rPr>
@@ -4845,7 +4845,7 @@
               <w:lang w:val="de-DE" w:eastAsia="de-DE"/>
             </w:rPr>
           </w:pPr>
-          <w:hyperlink w:anchor="_Toc95289960" w:history="1">
+          <w:hyperlink w:anchor="_Toc95302500" w:history="1">
             <w:r>
               <w:rPr>
                 <w:rStyle w:val="Hyperlink"/>
@@ -4887,7 +4887,7 @@
                 <w:noProof/>
                 <w:webHidden/>
               </w:rPr>
-              <w:instrText xml:space="preserve"> PAGEREF _Toc95289960 \h </w:instrText>
+              <w:instrText xml:space="preserve"> PAGEREF _Toc95302500 \h </w:instrText>
             </w:r>
             <w:r>
               <w:rPr>
@@ -4955,7 +4955,7 @@
       <w:pPr>
         <w:pStyle w:val="berschrift1"/>
       </w:pPr>
-      <w:bookmarkStart w:id="1" w:name="_Toc95289913"/>
+      <w:bookmarkStart w:id="1" w:name="_Toc95302453"/>
       <w:bookmarkEnd w:id="0"/>
       <w:r>
         <w:lastRenderedPageBreak/>
@@ -5006,7 +5006,7 @@
       <w:pPr>
         <w:pStyle w:val="berschrift1"/>
       </w:pPr>
-      <w:bookmarkStart w:id="2" w:name="_Toc95289914"/>
+      <w:bookmarkStart w:id="2" w:name="_Toc95302454"/>
       <w:r>
         <w:t>Zweck des Dokuments</w:t>
       </w:r>
@@ -5038,7 +5038,7 @@
       <w:pPr>
         <w:pStyle w:val="berschrift1"/>
       </w:pPr>
-      <w:bookmarkStart w:id="3" w:name="_Toc95289915"/>
+      <w:bookmarkStart w:id="3" w:name="_Toc95302455"/>
       <w:r>
         <w:t>Softwaremängel</w:t>
       </w:r>
@@ -5048,7 +5048,7 @@
       <w:pPr>
         <w:pStyle w:val="berschrift2"/>
       </w:pPr>
-      <w:bookmarkStart w:id="4" w:name="_Toc95289916"/>
+      <w:bookmarkStart w:id="4" w:name="_Toc95302456"/>
       <w:r>
         <w:t>Nicht implementierte Funktionen</w:t>
       </w:r>
@@ -5087,7 +5087,7 @@
       <w:pPr>
         <w:pStyle w:val="berschrift2"/>
       </w:pPr>
-      <w:bookmarkStart w:id="5" w:name="_Toc95289917"/>
+      <w:bookmarkStart w:id="5" w:name="_Toc95302457"/>
       <w:r>
         <w:t xml:space="preserve">Bekannte </w:t>
       </w:r>
@@ -5223,7 +5223,7 @@
       <w:pPr>
         <w:pStyle w:val="berschrift1"/>
       </w:pPr>
-      <w:bookmarkStart w:id="6" w:name="_Toc95289918"/>
+      <w:bookmarkStart w:id="6" w:name="_Toc95302458"/>
       <w:r>
         <w:lastRenderedPageBreak/>
         <w:t>Mockups</w:t>
@@ -5234,7 +5234,7 @@
       <w:pPr>
         <w:pStyle w:val="berschrift2"/>
       </w:pPr>
-      <w:bookmarkStart w:id="7" w:name="_Toc95289919"/>
+      <w:bookmarkStart w:id="7" w:name="_Toc95302459"/>
       <w:r>
         <w:t>Verbindungen</w:t>
       </w:r>
@@ -5336,7 +5336,7 @@
       <w:pPr>
         <w:pStyle w:val="berschrift2"/>
       </w:pPr>
-      <w:bookmarkStart w:id="8" w:name="_Toc95289920"/>
+      <w:bookmarkStart w:id="8" w:name="_Toc95302460"/>
       <w:r>
         <w:t>Anzeigetafel</w:t>
       </w:r>
@@ -5436,7 +5436,7 @@
       <w:pPr>
         <w:pStyle w:val="berschrift2"/>
       </w:pPr>
-      <w:bookmarkStart w:id="9" w:name="_Toc95289921"/>
+      <w:bookmarkStart w:id="9" w:name="_Toc95302461"/>
       <w:r>
         <w:lastRenderedPageBreak/>
         <w:t>Orte</w:t>
@@ -5530,7 +5530,7 @@
       <w:pPr>
         <w:pStyle w:val="berschrift2"/>
       </w:pPr>
-      <w:bookmarkStart w:id="10" w:name="_Toc95289922"/>
+      <w:bookmarkStart w:id="10" w:name="_Toc95302462"/>
       <w:r>
         <w:t>Karte</w:t>
       </w:r>
@@ -5620,7 +5620,7 @@
       <w:pPr>
         <w:pStyle w:val="berschrift1"/>
       </w:pPr>
-      <w:bookmarkStart w:id="11" w:name="_Toc95289923"/>
+      <w:bookmarkStart w:id="11" w:name="_Toc95302463"/>
       <w:r>
         <w:lastRenderedPageBreak/>
         <w:t>User-Stories</w:t>
@@ -6972,7 +6972,7 @@
       <w:pPr>
         <w:pStyle w:val="berschrift1"/>
       </w:pPr>
-      <w:bookmarkStart w:id="12" w:name="_Toc95289924"/>
+      <w:bookmarkStart w:id="12" w:name="_Toc95302464"/>
       <w:r>
         <w:t>Status der User-Stories</w:t>
       </w:r>
@@ -7372,7 +7372,7 @@
       <w:pPr>
         <w:pStyle w:val="berschrift1"/>
       </w:pPr>
-      <w:bookmarkStart w:id="13" w:name="_Toc95289925"/>
+      <w:bookmarkStart w:id="13" w:name="_Toc95302465"/>
       <w:r>
         <w:t>Aktivitätsdiagramm</w:t>
       </w:r>
@@ -7496,7 +7496,7 @@
       <w:pPr>
         <w:pStyle w:val="berschrift1"/>
       </w:pPr>
-      <w:bookmarkStart w:id="14" w:name="_Toc95289926"/>
+      <w:bookmarkStart w:id="14" w:name="_Toc95302466"/>
       <w:r>
         <w:lastRenderedPageBreak/>
         <w:t>Testfälle</w:t>
@@ -7507,7 +7507,7 @@
       <w:pPr>
         <w:pStyle w:val="berschrift2"/>
       </w:pPr>
-      <w:bookmarkStart w:id="15" w:name="_Toc95289927"/>
+      <w:bookmarkStart w:id="15" w:name="_Toc95302467"/>
       <w:r>
         <w:t xml:space="preserve">Testplan </w:t>
       </w:r>
@@ -7601,7 +7601,7 @@
       <w:pPr>
         <w:pStyle w:val="berschrift2"/>
       </w:pPr>
-      <w:bookmarkStart w:id="16" w:name="_Toc95289928"/>
+      <w:bookmarkStart w:id="16" w:name="_Toc95302468"/>
       <w:r>
         <w:t>Installation</w:t>
       </w:r>
@@ -7611,7 +7611,7 @@
       <w:pPr>
         <w:pStyle w:val="berschrift3"/>
       </w:pPr>
-      <w:bookmarkStart w:id="17" w:name="_Toc95289929"/>
+      <w:bookmarkStart w:id="17" w:name="_Toc95302469"/>
       <w:r>
         <w:t>Vorbedingungen</w:t>
       </w:r>
@@ -7633,7 +7633,7 @@
       <w:pPr>
         <w:pStyle w:val="berschrift3"/>
       </w:pPr>
-      <w:bookmarkStart w:id="18" w:name="_Toc95289930"/>
+      <w:bookmarkStart w:id="18" w:name="_Toc95302470"/>
       <w:r>
         <w:t>Testszenario</w:t>
       </w:r>
@@ -8002,7 +8002,7 @@
       <w:pPr>
         <w:pStyle w:val="berschrift2"/>
       </w:pPr>
-      <w:bookmarkStart w:id="19" w:name="_Toc95289931"/>
+      <w:bookmarkStart w:id="19" w:name="_Toc95302471"/>
       <w:r>
         <w:t>Verbindungen suchen</w:t>
       </w:r>
@@ -8012,7 +8012,7 @@
       <w:pPr>
         <w:pStyle w:val="berschrift3"/>
       </w:pPr>
-      <w:bookmarkStart w:id="20" w:name="_Toc95289932"/>
+      <w:bookmarkStart w:id="20" w:name="_Toc95302472"/>
       <w:r>
         <w:t>Vorbedingung</w:t>
       </w:r>
@@ -8034,7 +8034,7 @@
       <w:pPr>
         <w:pStyle w:val="berschrift3"/>
       </w:pPr>
-      <w:bookmarkStart w:id="21" w:name="_Toc95289933"/>
+      <w:bookmarkStart w:id="21" w:name="_Toc95302473"/>
       <w:r>
         <w:t>Testszenario</w:t>
       </w:r>
@@ -8503,7 +8503,7 @@
       <w:pPr>
         <w:pStyle w:val="berschrift2"/>
       </w:pPr>
-      <w:bookmarkStart w:id="22" w:name="_Toc95289934"/>
+      <w:bookmarkStart w:id="22" w:name="_Toc95302474"/>
       <w:r>
         <w:t>Abfahrtstafel anzeigen</w:t>
       </w:r>
@@ -8513,7 +8513,7 @@
       <w:pPr>
         <w:pStyle w:val="berschrift3"/>
       </w:pPr>
-      <w:bookmarkStart w:id="23" w:name="_Toc95289935"/>
+      <w:bookmarkStart w:id="23" w:name="_Toc95302475"/>
       <w:r>
         <w:t>Vorbedingung</w:t>
       </w:r>
@@ -8547,7 +8547,7 @@
       <w:pPr>
         <w:pStyle w:val="berschrift3"/>
       </w:pPr>
-      <w:bookmarkStart w:id="24" w:name="_Toc95289936"/>
+      <w:bookmarkStart w:id="24" w:name="_Toc95302476"/>
       <w:r>
         <w:t>Testszenario</w:t>
       </w:r>
@@ -8871,7 +8871,7 @@
       <w:pPr>
         <w:pStyle w:val="berschrift2"/>
       </w:pPr>
-      <w:bookmarkStart w:id="25" w:name="_Toc95289937"/>
+      <w:bookmarkStart w:id="25" w:name="_Toc95302477"/>
       <w:r>
         <w:t>Stationen suchen</w:t>
       </w:r>
@@ -8881,7 +8881,7 @@
       <w:pPr>
         <w:pStyle w:val="berschrift3"/>
       </w:pPr>
-      <w:bookmarkStart w:id="26" w:name="_Toc95289938"/>
+      <w:bookmarkStart w:id="26" w:name="_Toc95302478"/>
       <w:r>
         <w:t>Vorbedingung</w:t>
       </w:r>
@@ -8915,7 +8915,7 @@
       <w:pPr>
         <w:pStyle w:val="berschrift3"/>
       </w:pPr>
-      <w:bookmarkStart w:id="27" w:name="_Toc95289939"/>
+      <w:bookmarkStart w:id="27" w:name="_Toc95302479"/>
       <w:r>
         <w:t>Testszenario</w:t>
       </w:r>
@@ -9379,7 +9379,7 @@
       <w:pPr>
         <w:pStyle w:val="berschrift2"/>
       </w:pPr>
-      <w:bookmarkStart w:id="28" w:name="_Toc95289940"/>
+      <w:bookmarkStart w:id="28" w:name="_Toc95302480"/>
       <w:r>
         <w:t>Stationen in der Nähe</w:t>
       </w:r>
@@ -9392,7 +9392,7 @@
       <w:pPr>
         <w:pStyle w:val="berschrift3"/>
       </w:pPr>
-      <w:bookmarkStart w:id="29" w:name="_Toc95289941"/>
+      <w:bookmarkStart w:id="29" w:name="_Toc95302481"/>
       <w:r>
         <w:t>Vorbedingung</w:t>
       </w:r>
@@ -9438,7 +9438,7 @@
       <w:pPr>
         <w:pStyle w:val="berschrift3"/>
       </w:pPr>
-      <w:bookmarkStart w:id="30" w:name="_Toc95289942"/>
+      <w:bookmarkStart w:id="30" w:name="_Toc95302482"/>
       <w:r>
         <w:t>Testszenario</w:t>
       </w:r>
@@ -9712,7 +9712,7 @@
       <w:pPr>
         <w:pStyle w:val="berschrift1"/>
       </w:pPr>
-      <w:bookmarkStart w:id="31" w:name="_Toc95289943"/>
+      <w:bookmarkStart w:id="31" w:name="_Toc95302483"/>
       <w:r>
         <w:t>Testprotokoll</w:t>
       </w:r>
@@ -9722,7 +9722,7 @@
       <w:pPr>
         <w:pStyle w:val="berschrift2"/>
       </w:pPr>
-      <w:bookmarkStart w:id="32" w:name="_Toc95289944"/>
+      <w:bookmarkStart w:id="32" w:name="_Toc95302484"/>
       <w:r>
         <w:t>Testdurchführung 2022-02-08 Systemtest 1</w:t>
       </w:r>
@@ -9819,7 +9819,7 @@
       <w:pPr>
         <w:pStyle w:val="berschrift3"/>
       </w:pPr>
-      <w:bookmarkStart w:id="33" w:name="_Toc95289945"/>
+      <w:bookmarkStart w:id="33" w:name="_Toc95302485"/>
       <w:r>
         <w:t>Installation</w:t>
       </w:r>
@@ -10242,7 +10242,7 @@
       <w:pPr>
         <w:pStyle w:val="berschrift3"/>
       </w:pPr>
-      <w:bookmarkStart w:id="34" w:name="_Toc95289946"/>
+      <w:bookmarkStart w:id="34" w:name="_Toc95302486"/>
       <w:r>
         <w:t>Verbindungen suchen</w:t>
       </w:r>
@@ -10809,7 +10809,7 @@
       <w:pPr>
         <w:pStyle w:val="berschrift3"/>
       </w:pPr>
-      <w:bookmarkStart w:id="35" w:name="_Toc95289947"/>
+      <w:bookmarkStart w:id="35" w:name="_Toc95302487"/>
       <w:r>
         <w:t>Abfahrtstafel anzeigen</w:t>
       </w:r>
@@ -11186,7 +11186,7 @@
       <w:pPr>
         <w:pStyle w:val="berschrift3"/>
       </w:pPr>
-      <w:bookmarkStart w:id="36" w:name="_Toc95289948"/>
+      <w:bookmarkStart w:id="36" w:name="_Toc95302488"/>
       <w:r>
         <w:t>Stationen suchen</w:t>
       </w:r>
@@ -11739,7 +11739,7 @@
       <w:pPr>
         <w:pStyle w:val="berschrift3"/>
       </w:pPr>
-      <w:bookmarkStart w:id="37" w:name="_Toc95289949"/>
+      <w:bookmarkStart w:id="37" w:name="_Toc95302489"/>
       <w:r>
         <w:t>Stationen in der Nähe suchen</w:t>
       </w:r>
@@ -12079,7 +12079,7 @@
       <w:pPr>
         <w:pStyle w:val="berschrift2"/>
       </w:pPr>
-      <w:bookmarkStart w:id="38" w:name="_Toc95289950"/>
+      <w:bookmarkStart w:id="38" w:name="_Toc95302490"/>
       <w:r>
         <w:t>Testdurchführung 2022-02-0</w:t>
       </w:r>
@@ -12188,7 +12188,7 @@
       <w:pPr>
         <w:pStyle w:val="berschrift3"/>
       </w:pPr>
-      <w:bookmarkStart w:id="39" w:name="_Toc95289951"/>
+      <w:bookmarkStart w:id="39" w:name="_Toc95302491"/>
       <w:r>
         <w:t>Installation</w:t>
       </w:r>
@@ -12611,7 +12611,7 @@
       <w:pPr>
         <w:pStyle w:val="berschrift3"/>
       </w:pPr>
-      <w:bookmarkStart w:id="40" w:name="_Toc95289952"/>
+      <w:bookmarkStart w:id="40" w:name="_Toc95302492"/>
       <w:r>
         <w:t>Verbindungen suchen</w:t>
       </w:r>
@@ -13145,7 +13145,7 @@
       <w:pPr>
         <w:pStyle w:val="berschrift3"/>
       </w:pPr>
-      <w:bookmarkStart w:id="41" w:name="_Toc95289953"/>
+      <w:bookmarkStart w:id="41" w:name="_Toc95302493"/>
       <w:r>
         <w:t>Abfahrtstafel anzeigen</w:t>
       </w:r>
@@ -13522,7 +13522,7 @@
       <w:pPr>
         <w:pStyle w:val="berschrift3"/>
       </w:pPr>
-      <w:bookmarkStart w:id="42" w:name="_Toc95289954"/>
+      <w:bookmarkStart w:id="42" w:name="_Toc95302494"/>
       <w:r>
         <w:t>Stationen suchen</w:t>
       </w:r>
@@ -14075,7 +14075,7 @@
       <w:pPr>
         <w:pStyle w:val="berschrift3"/>
       </w:pPr>
-      <w:bookmarkStart w:id="43" w:name="_Toc95289955"/>
+      <w:bookmarkStart w:id="43" w:name="_Toc95302495"/>
       <w:r>
         <w:t>Stationen in der Nähe suchen</w:t>
       </w:r>
@@ -14418,7 +14418,7 @@
       <w:pPr>
         <w:pStyle w:val="berschrift1"/>
       </w:pPr>
-      <w:bookmarkStart w:id="44" w:name="_Toc95289956"/>
+      <w:bookmarkStart w:id="44" w:name="_Toc95302496"/>
       <w:r>
         <w:t>Installationsanleitung</w:t>
       </w:r>
@@ -14428,7 +14428,7 @@
       <w:pPr>
         <w:pStyle w:val="berschrift2"/>
       </w:pPr>
-      <w:bookmarkStart w:id="45" w:name="_Toc95289957"/>
+      <w:bookmarkStart w:id="45" w:name="_Toc95302497"/>
       <w:r>
         <w:t>Installation</w:t>
       </w:r>
@@ -14468,7 +14468,7 @@
       <w:pPr>
         <w:pStyle w:val="berschrift2"/>
       </w:pPr>
-      <w:bookmarkStart w:id="46" w:name="_Toc95289958"/>
+      <w:bookmarkStart w:id="46" w:name="_Toc95302498"/>
       <w:r>
         <w:t>Deinstallation</w:t>
       </w:r>
@@ -14489,7 +14489,7 @@
       <w:pPr>
         <w:pStyle w:val="berschrift1"/>
       </w:pPr>
-      <w:bookmarkStart w:id="47" w:name="_Toc95289959"/>
+      <w:bookmarkStart w:id="47" w:name="_Toc95302499"/>
       <w:r>
         <w:t>Weiteres</w:t>
       </w:r>
@@ -14515,7 +14515,7 @@
       <w:pPr>
         <w:pStyle w:val="berschrift1"/>
       </w:pPr>
-      <w:bookmarkStart w:id="48" w:name="_Toc95289960"/>
+      <w:bookmarkStart w:id="48" w:name="_Toc95302500"/>
       <w:r>
         <w:t>Schlusswort</w:t>
       </w:r>
@@ -15643,7 +15643,7 @@
     <w:link w:val="berschrift1Zchn"/>
     <w:uiPriority w:val="9"/>
     <w:qFormat/>
-    <w:rsid w:val="00750566"/>
+    <w:rsid w:val="00A519DD"/>
     <w:pPr>
       <w:keepNext/>
       <w:keepLines/>
@@ -15655,6 +15655,7 @@
     </w:pPr>
     <w:rPr>
       <w:rFonts w:eastAsiaTheme="majorEastAsia" w:cstheme="majorBidi"/>
+      <w:color w:val="4472C4" w:themeColor="accent5"/>
       <w:sz w:val="32"/>
       <w:szCs w:val="32"/>
     </w:rPr>
@@ -15667,7 +15668,7 @@
     <w:uiPriority w:val="9"/>
     <w:unhideWhenUsed/>
     <w:qFormat/>
-    <w:rsid w:val="00B12A3A"/>
+    <w:rsid w:val="00A519DD"/>
     <w:pPr>
       <w:keepNext/>
       <w:keepLines/>
@@ -15676,11 +15677,12 @@
         <w:numId w:val="1"/>
       </w:numPr>
       <w:spacing w:before="40" w:after="0"/>
+      <w:ind w:left="1284"/>
       <w:outlineLvl w:val="1"/>
     </w:pPr>
     <w:rPr>
       <w:rFonts w:asciiTheme="majorHAnsi" w:eastAsiaTheme="majorEastAsia" w:hAnsiTheme="majorHAnsi" w:cstheme="majorBidi"/>
-      <w:color w:val="000000" w:themeColor="text1"/>
+      <w:color w:val="4472C4" w:themeColor="accent5"/>
       <w:sz w:val="26"/>
       <w:szCs w:val="26"/>
     </w:rPr>
@@ -15693,7 +15695,7 @@
     <w:uiPriority w:val="9"/>
     <w:unhideWhenUsed/>
     <w:qFormat/>
-    <w:rsid w:val="007E1A99"/>
+    <w:rsid w:val="00A519DD"/>
     <w:pPr>
       <w:keepNext/>
       <w:keepLines/>
@@ -15702,10 +15704,12 @@
         <w:numId w:val="1"/>
       </w:numPr>
       <w:spacing w:before="40" w:after="0"/>
+      <w:ind w:left="1428"/>
       <w:outlineLvl w:val="2"/>
     </w:pPr>
     <w:rPr>
       <w:rFonts w:asciiTheme="majorHAnsi" w:eastAsiaTheme="majorEastAsia" w:hAnsiTheme="majorHAnsi" w:cstheme="majorBidi"/>
+      <w:color w:val="4472C4" w:themeColor="accent5"/>
       <w:sz w:val="24"/>
       <w:szCs w:val="24"/>
     </w:rPr>
@@ -15718,7 +15722,7 @@
     <w:uiPriority w:val="9"/>
     <w:unhideWhenUsed/>
     <w:qFormat/>
-    <w:rsid w:val="009E1441"/>
+    <w:rsid w:val="0054045A"/>
     <w:pPr>
       <w:keepNext/>
       <w:keepLines/>
@@ -15727,12 +15731,14 @@
         <w:numId w:val="1"/>
       </w:numPr>
       <w:spacing w:before="40" w:after="0"/>
+      <w:ind w:left="1572"/>
       <w:outlineLvl w:val="3"/>
     </w:pPr>
     <w:rPr>
       <w:rFonts w:asciiTheme="majorHAnsi" w:eastAsiaTheme="majorEastAsia" w:hAnsiTheme="majorHAnsi" w:cstheme="majorBidi"/>
       <w:i/>
       <w:iCs/>
+      <w:color w:val="5B9BD5" w:themeColor="accent1"/>
     </w:rPr>
   </w:style>
   <w:style w:type="paragraph" w:styleId="berschrift5">
@@ -15961,9 +15967,10 @@
     <w:basedOn w:val="Absatz-Standardschriftart"/>
     <w:link w:val="berschrift1"/>
     <w:uiPriority w:val="9"/>
-    <w:rsid w:val="00750566"/>
+    <w:rsid w:val="00A519DD"/>
     <w:rPr>
       <w:rFonts w:eastAsiaTheme="majorEastAsia" w:cstheme="majorBidi"/>
+      <w:color w:val="4472C4" w:themeColor="accent5"/>
       <w:sz w:val="32"/>
       <w:szCs w:val="32"/>
     </w:rPr>
@@ -16005,10 +16012,10 @@
     <w:basedOn w:val="Absatz-Standardschriftart"/>
     <w:link w:val="berschrift2"/>
     <w:uiPriority w:val="9"/>
-    <w:rsid w:val="00B12A3A"/>
+    <w:rsid w:val="00A519DD"/>
     <w:rPr>
       <w:rFonts w:asciiTheme="majorHAnsi" w:eastAsiaTheme="majorEastAsia" w:hAnsiTheme="majorHAnsi" w:cstheme="majorBidi"/>
-      <w:color w:val="000000" w:themeColor="text1"/>
+      <w:color w:val="4472C4" w:themeColor="accent5"/>
       <w:sz w:val="26"/>
       <w:szCs w:val="26"/>
     </w:rPr>
@@ -16031,9 +16038,10 @@
     <w:basedOn w:val="Absatz-Standardschriftart"/>
     <w:link w:val="berschrift3"/>
     <w:uiPriority w:val="9"/>
-    <w:rsid w:val="007E1A99"/>
+    <w:rsid w:val="00A519DD"/>
     <w:rPr>
       <w:rFonts w:asciiTheme="majorHAnsi" w:eastAsiaTheme="majorEastAsia" w:hAnsiTheme="majorHAnsi" w:cstheme="majorBidi"/>
+      <w:color w:val="4472C4" w:themeColor="accent5"/>
       <w:sz w:val="24"/>
       <w:szCs w:val="24"/>
     </w:rPr>
@@ -16135,11 +16143,12 @@
     <w:basedOn w:val="Absatz-Standardschriftart"/>
     <w:link w:val="berschrift4"/>
     <w:uiPriority w:val="9"/>
-    <w:rsid w:val="009E1441"/>
+    <w:rsid w:val="0054045A"/>
     <w:rPr>
       <w:rFonts w:asciiTheme="majorHAnsi" w:eastAsiaTheme="majorEastAsia" w:hAnsiTheme="majorHAnsi" w:cstheme="majorBidi"/>
       <w:i/>
       <w:iCs/>
+      <w:color w:val="5B9BD5" w:themeColor="accent1"/>
     </w:rPr>
   </w:style>
   <w:style w:type="character" w:customStyle="1" w:styleId="berschrift5Zchn">

</xml_diff>

<commit_message>
added github link to used package gmap in doc
</commit_message>
<xml_diff>
--- a/doc/ÜK318 Dokumentation.docx
+++ b/doc/ÜK318 Dokumentation.docx
@@ -14510,6 +14510,26 @@
       <w:r>
         <w:t xml:space="preserve"> des Projekts wurde von net6.0-windows auf net6.0-windows10.0.22000.0 geändert. Damit funktioniert auch die Geolocation von Windows.</w:t>
       </w:r>
+      <w:r>
+        <w:t xml:space="preserve"> Für die Karte wurde GM</w:t>
+      </w:r>
+      <w:r>
+        <w:t>a</w:t>
+      </w:r>
+      <w:r>
+        <w:t>p.NET(</w:t>
+      </w:r>
+      <w:hyperlink r:id="rId14" w:history="1">
+        <w:r>
+          <w:rPr>
+            <w:rStyle w:val="Hyperlink"/>
+          </w:rPr>
+          <w:t>https://github.com/judero01col/GMap.NET</w:t>
+        </w:r>
+      </w:hyperlink>
+      <w:r>
+        <w:t>) verwendet.</w:t>
+      </w:r>
     </w:p>
     <w:p>
       <w:pPr>
@@ -14538,8 +14558,8 @@
       </w:r>
     </w:p>
     <w:sectPr>
-      <w:headerReference w:type="default" r:id="rId14"/>
-      <w:footerReference w:type="default" r:id="rId15"/>
+      <w:headerReference w:type="default" r:id="rId15"/>
+      <w:footerReference w:type="default" r:id="rId16"/>
       <w:pgSz w:w="11906" w:h="16838"/>
       <w:pgMar w:top="1417" w:right="1417" w:bottom="1134" w:left="1417" w:header="708" w:footer="708" w:gutter="0"/>
       <w:pgNumType w:start="0"/>

</xml_diff>